<commit_message>
Cambios MyKiosco Lucia Cano
</commit_message>
<xml_diff>
--- a/Documentación/Trabajo Práctico Integrador.docx
+++ b/Documentación/Trabajo Práctico Integrador.docx
@@ -1,10 +1,10 @@
 
 <file path=word/document.xml><?xml version="1.0" encoding="utf-8"?>
-<w:document xmlns:ve="http://schemas.openxmlformats.org/markup-compatibility/2006" xmlns:o="urn:schemas-microsoft-com:office:office" xmlns:r="http://schemas.openxmlformats.org/officeDocument/2006/relationships" xmlns:m="http://schemas.openxmlformats.org/officeDocument/2006/math" xmlns:v="urn:schemas-microsoft-com:vml" xmlns:wp="http://schemas.openxmlformats.org/drawingml/2006/wordprocessingDrawing" xmlns:w10="urn:schemas-microsoft-com:office:word" xmlns:w="http://schemas.openxmlformats.org/wordprocessingml/2006/main" xmlns:wne="http://schemas.microsoft.com/office/word/2006/wordml">
+<w:document xmlns:wpc="http://schemas.microsoft.com/office/word/2010/wordprocessingCanvas" xmlns:mc="http://schemas.openxmlformats.org/markup-compatibility/2006" xmlns:o="urn:schemas-microsoft-com:office:office" xmlns:r="http://schemas.openxmlformats.org/officeDocument/2006/relationships" xmlns:m="http://schemas.openxmlformats.org/officeDocument/2006/math" xmlns:v="urn:schemas-microsoft-com:vml" xmlns:wp14="http://schemas.microsoft.com/office/word/2010/wordprocessingDrawing" xmlns:wp="http://schemas.openxmlformats.org/drawingml/2006/wordprocessingDrawing" xmlns:w10="urn:schemas-microsoft-com:office:word" xmlns:w="http://schemas.openxmlformats.org/wordprocessingml/2006/main" xmlns:w14="http://schemas.microsoft.com/office/word/2010/wordml" xmlns:w15="http://schemas.microsoft.com/office/word/2012/wordml" xmlns:wpg="http://schemas.microsoft.com/office/word/2010/wordprocessingGroup" xmlns:wpi="http://schemas.microsoft.com/office/word/2010/wordprocessingInk" xmlns:wne="http://schemas.microsoft.com/office/word/2006/wordml" xmlns:wps="http://schemas.microsoft.com/office/word/2010/wordprocessingShape" mc:Ignorable="w14 w15 wp14">
   <w:body>
     <w:p>
       <w:pPr>
-        <w:pStyle w:val="Ttulo"/>
+        <w:pStyle w:val="Puesto"/>
       </w:pPr>
       <w:r>
         <w:t>Trabajo Práctico Integrador</w:t>
@@ -55,15 +55,7 @@
         <w:jc w:val="both"/>
       </w:pPr>
       <w:r>
-        <w:t xml:space="preserve">Gestión </w:t>
-      </w:r>
-      <w:proofErr w:type="spellStart"/>
-      <w:r>
-        <w:t>Multi</w:t>
-      </w:r>
-      <w:proofErr w:type="spellEnd"/>
-      <w:r>
-        <w:t>-Empresa</w:t>
+        <w:t>Gestión Multi-Empresa</w:t>
       </w:r>
     </w:p>
     <w:p>
@@ -156,27 +148,11 @@
         <w:pStyle w:val="Sinespaciado"/>
       </w:pPr>
       <w:r>
-        <w:t xml:space="preserve">1. </w:t>
-      </w:r>
-      <w:proofErr w:type="spellStart"/>
-      <w:r>
-        <w:t>MasterPage</w:t>
-      </w:r>
-      <w:proofErr w:type="spellEnd"/>
-      <w:r>
-        <w:t xml:space="preserve"> Principal</w:t>
+        <w:t>1. MasterPage Principal</w:t>
       </w:r>
       <w:r>
         <w:tab/>
-        <w:t>(</w:t>
-      </w:r>
-      <w:proofErr w:type="spellStart"/>
-      <w:r>
-        <w:t>Site.master</w:t>
-      </w:r>
-      <w:proofErr w:type="spellEnd"/>
-      <w:r>
-        <w:t>)</w:t>
+        <w:t>(Site.master)</w:t>
       </w:r>
     </w:p>
     <w:p>
@@ -251,26 +227,16 @@
                     <w:pPr>
                       <w:jc w:val="center"/>
                     </w:pPr>
-                    <w:proofErr w:type="spellStart"/>
                     <w:r>
                       <w:t>MainContent</w:t>
                     </w:r>
-                    <w:proofErr w:type="spellEnd"/>
                   </w:p>
                   <w:p>
                     <w:pPr>
                       <w:jc w:val="center"/>
                     </w:pPr>
                     <w:r>
-                      <w:t xml:space="preserve">(Contenido de los BODY de las páginas que heredaran la </w:t>
-                    </w:r>
-                    <w:proofErr w:type="spellStart"/>
-                    <w:r>
-                      <w:t>Master</w:t>
-                    </w:r>
-                    <w:proofErr w:type="spellEnd"/>
-                    <w:r>
-                      <w:t xml:space="preserve"> Page)</w:t>
+                      <w:t>(Contenido de los BODY de las páginas que heredaran la Master Page)</w:t>
                     </w:r>
                   </w:p>
                 </w:txbxContent>
@@ -285,11 +251,9 @@
                       <w:pStyle w:val="Sinespaciado"/>
                       <w:jc w:val="center"/>
                     </w:pPr>
-                    <w:proofErr w:type="spellStart"/>
                     <w:r>
                       <w:t>HeadContent</w:t>
                     </w:r>
-                    <w:proofErr w:type="spellEnd"/>
                   </w:p>
                   <w:p>
                     <w:pPr>
@@ -297,15 +261,7 @@
                       <w:jc w:val="center"/>
                     </w:pPr>
                     <w:r>
-                      <w:t xml:space="preserve">(Contenido de los HEAD de las páginas que heredaran la </w:t>
-                    </w:r>
-                    <w:proofErr w:type="spellStart"/>
-                    <w:r>
-                      <w:t>Master</w:t>
-                    </w:r>
-                    <w:proofErr w:type="spellEnd"/>
-                    <w:r>
-                      <w:t xml:space="preserve"> Page)</w:t>
+                      <w:t>(Contenido de los HEAD de las páginas que heredaran la Master Page)</w:t>
                     </w:r>
                   </w:p>
                 </w:txbxContent>
@@ -614,7 +570,7 @@
           <w:lang w:eastAsia="es-AR"/>
         </w:rPr>
         <w:pict>
-          <v:rect id="_x0000_s1032" style="position:absolute;margin-left:10.55pt;margin-top:38.9pt;width:367.9pt;height:39pt;z-index:251664384" o:regroupid="1" fillcolor="black">
+          <v:rect id="_x0000_s1032" style="position:absolute;margin-left:10.55pt;margin-top:38.9pt;width:367.9pt;height:39pt;z-index:251664384" fillcolor="black">
             <v:fill r:id="rId7" o:title="Diagonal hacia abajo clara" type="pattern"/>
             <v:textbox style="mso-next-textbox:#_x0000_s1032">
               <w:txbxContent>
@@ -966,18 +922,10 @@
         </w:numPr>
       </w:pPr>
       <w:r>
-        <w:t>Crear la base de datos “</w:t>
-      </w:r>
-      <w:proofErr w:type="spellStart"/>
-      <w:r>
-        <w:t>My</w:t>
+        <w:t>Crear la base de datos “My</w:t>
       </w:r>
       <w:r>
-        <w:t>Kiosco</w:t>
-      </w:r>
-      <w:proofErr w:type="spellEnd"/>
-      <w:r>
-        <w:t>” con las siguientes tablas:</w:t>
+        <w:t>Kiosco” con las siguientes tablas:</w:t>
       </w:r>
     </w:p>
     <w:p>
@@ -993,21 +941,21 @@
           <w:left w:w="70" w:type="dxa"/>
           <w:right w:w="70" w:type="dxa"/>
         </w:tblCellMar>
-        <w:tblLook w:val="04A0"/>
+        <w:tblLook w:val="04A0" w:firstRow="1" w:lastRow="0" w:firstColumn="1" w:lastColumn="0" w:noHBand="0" w:noVBand="1"/>
       </w:tblPr>
       <w:tblGrid>
-        <w:gridCol w:w="247"/>
-        <w:gridCol w:w="247"/>
-        <w:gridCol w:w="247"/>
-        <w:gridCol w:w="243"/>
-        <w:gridCol w:w="243"/>
+        <w:gridCol w:w="273"/>
+        <w:gridCol w:w="273"/>
+        <w:gridCol w:w="273"/>
         <w:gridCol w:w="240"/>
         <w:gridCol w:w="240"/>
         <w:gridCol w:w="240"/>
-        <w:gridCol w:w="245"/>
-        <w:gridCol w:w="244"/>
-        <w:gridCol w:w="244"/>
-        <w:gridCol w:w="244"/>
+        <w:gridCol w:w="240"/>
+        <w:gridCol w:w="240"/>
+        <w:gridCol w:w="267"/>
+        <w:gridCol w:w="266"/>
+        <w:gridCol w:w="266"/>
+        <w:gridCol w:w="266"/>
         <w:gridCol w:w="240"/>
         <w:gridCol w:w="240"/>
         <w:gridCol w:w="240"/>
@@ -1017,16 +965,16 @@
         <w:gridCol w:w="248"/>
         <w:gridCol w:w="248"/>
         <w:gridCol w:w="248"/>
+        <w:gridCol w:w="247"/>
         <w:gridCol w:w="240"/>
         <w:gridCol w:w="240"/>
         <w:gridCol w:w="240"/>
         <w:gridCol w:w="240"/>
-        <w:gridCol w:w="240"/>
-        <w:gridCol w:w="247"/>
-        <w:gridCol w:w="247"/>
-        <w:gridCol w:w="247"/>
-        <w:gridCol w:w="240"/>
-        <w:gridCol w:w="240"/>
+        <w:gridCol w:w="270"/>
+        <w:gridCol w:w="268"/>
+        <w:gridCol w:w="268"/>
+        <w:gridCol w:w="250"/>
+        <w:gridCol w:w="250"/>
         <w:gridCol w:w="240"/>
         <w:gridCol w:w="240"/>
         <w:gridCol w:w="240"/>
@@ -1071,6 +1019,16 @@
               </w:rPr>
               <w:t>Kiosco</w:t>
             </w:r>
+            <w:r>
+              <w:rPr>
+                <w:rFonts w:ascii="Calibri" w:eastAsia="Times New Roman" w:hAnsi="Calibri" w:cs="Times New Roman"/>
+                <w:b/>
+                <w:bCs/>
+                <w:color w:val="000000"/>
+                <w:lang w:eastAsia="es-AR"/>
+              </w:rPr>
+              <w:t>s</w:t>
+            </w:r>
           </w:p>
         </w:tc>
         <w:tc>
@@ -1258,6 +1216,16 @@
               </w:rPr>
               <w:t>Producto</w:t>
             </w:r>
+            <w:r>
+              <w:rPr>
+                <w:rFonts w:ascii="Calibri" w:eastAsia="Times New Roman" w:hAnsi="Calibri" w:cs="Times New Roman"/>
+                <w:b/>
+                <w:bCs/>
+                <w:color w:val="000000"/>
+                <w:lang w:eastAsia="es-AR"/>
+              </w:rPr>
+              <w:t>s</w:t>
+            </w:r>
           </w:p>
         </w:tc>
         <w:tc>
@@ -1412,6 +1380,16 @@
               </w:rPr>
               <w:t>Compra</w:t>
             </w:r>
+            <w:r>
+              <w:rPr>
+                <w:rFonts w:ascii="Calibri" w:eastAsia="Times New Roman" w:hAnsi="Calibri" w:cs="Times New Roman"/>
+                <w:b/>
+                <w:bCs/>
+                <w:color w:val="000000"/>
+                <w:lang w:eastAsia="es-AR"/>
+              </w:rPr>
+              <w:t>s</w:t>
+            </w:r>
           </w:p>
         </w:tc>
         <w:tc>
@@ -1631,6 +1609,16 @@
                 <w:lang w:eastAsia="es-AR"/>
               </w:rPr>
               <w:t>Venta</w:t>
+            </w:r>
+            <w:r>
+              <w:rPr>
+                <w:rFonts w:ascii="Calibri" w:eastAsia="Times New Roman" w:hAnsi="Calibri" w:cs="Times New Roman"/>
+                <w:b/>
+                <w:bCs/>
+                <w:color w:val="000000"/>
+                <w:lang w:eastAsia="es-AR"/>
+              </w:rPr>
+              <w:t>s</w:t>
             </w:r>
           </w:p>
         </w:tc>
@@ -1828,7 +1816,6 @@
                 <w:lang w:eastAsia="es-AR"/>
               </w:rPr>
             </w:pPr>
-            <w:proofErr w:type="spellStart"/>
             <w:r>
               <w:rPr>
                 <w:rFonts w:ascii="Calibri" w:eastAsia="Times New Roman" w:hAnsi="Calibri" w:cs="Times New Roman"/>
@@ -1837,7 +1824,6 @@
               </w:rPr>
               <w:t>kio_id</w:t>
             </w:r>
-            <w:proofErr w:type="spellEnd"/>
           </w:p>
         </w:tc>
         <w:tc>
@@ -1997,7 +1983,6 @@
                 <w:lang w:eastAsia="es-AR"/>
               </w:rPr>
             </w:pPr>
-            <w:proofErr w:type="spellStart"/>
             <w:r>
               <w:rPr>
                 <w:rFonts w:ascii="Calibri" w:eastAsia="Times New Roman" w:hAnsi="Calibri" w:cs="Times New Roman"/>
@@ -2006,7 +1991,6 @@
               </w:rPr>
               <w:t>pro_id</w:t>
             </w:r>
-            <w:proofErr w:type="spellEnd"/>
           </w:p>
         </w:tc>
         <w:tc>
@@ -2166,7 +2150,6 @@
                 <w:lang w:eastAsia="es-AR"/>
               </w:rPr>
             </w:pPr>
-            <w:proofErr w:type="spellStart"/>
             <w:r>
               <w:rPr>
                 <w:rFonts w:ascii="Calibri" w:eastAsia="Times New Roman" w:hAnsi="Calibri" w:cs="Times New Roman"/>
@@ -2175,7 +2158,6 @@
               </w:rPr>
               <w:t>com_id</w:t>
             </w:r>
-            <w:proofErr w:type="spellEnd"/>
           </w:p>
         </w:tc>
         <w:tc>
@@ -2360,7 +2342,6 @@
                 <w:lang w:eastAsia="es-AR"/>
               </w:rPr>
             </w:pPr>
-            <w:proofErr w:type="spellStart"/>
             <w:r>
               <w:rPr>
                 <w:rFonts w:ascii="Calibri" w:eastAsia="Times New Roman" w:hAnsi="Calibri" w:cs="Times New Roman"/>
@@ -2369,7 +2350,6 @@
               </w:rPr>
               <w:t>ven_id</w:t>
             </w:r>
-            <w:proofErr w:type="spellEnd"/>
           </w:p>
         </w:tc>
         <w:tc>
@@ -2534,7 +2514,6 @@
                 <w:lang w:eastAsia="es-AR"/>
               </w:rPr>
             </w:pPr>
-            <w:proofErr w:type="spellStart"/>
             <w:r>
               <w:rPr>
                 <w:rFonts w:ascii="Calibri" w:eastAsia="Times New Roman" w:hAnsi="Calibri" w:cs="Times New Roman"/>
@@ -2543,7 +2522,6 @@
               </w:rPr>
               <w:t>kio_usuario</w:t>
             </w:r>
-            <w:proofErr w:type="spellEnd"/>
           </w:p>
         </w:tc>
         <w:tc>
@@ -2653,7 +2631,6 @@
                 <w:lang w:eastAsia="es-AR"/>
               </w:rPr>
             </w:pPr>
-            <w:proofErr w:type="spellStart"/>
             <w:r>
               <w:rPr>
                 <w:rFonts w:ascii="Calibri" w:eastAsia="Times New Roman" w:hAnsi="Calibri" w:cs="Times New Roman"/>
@@ -2662,7 +2639,6 @@
               </w:rPr>
               <w:t>pro_nombre</w:t>
             </w:r>
-            <w:proofErr w:type="spellEnd"/>
           </w:p>
         </w:tc>
         <w:tc>
@@ -2739,7 +2715,6 @@
                 <w:lang w:eastAsia="es-AR"/>
               </w:rPr>
             </w:pPr>
-            <w:proofErr w:type="spellStart"/>
             <w:r>
               <w:rPr>
                 <w:rFonts w:ascii="Calibri" w:eastAsia="Times New Roman" w:hAnsi="Calibri" w:cs="Times New Roman"/>
@@ -2748,7 +2723,6 @@
               </w:rPr>
               <w:t>com_fecha</w:t>
             </w:r>
-            <w:proofErr w:type="spellEnd"/>
           </w:p>
         </w:tc>
         <w:tc>
@@ -2908,7 +2882,6 @@
                 <w:lang w:eastAsia="es-AR"/>
               </w:rPr>
             </w:pPr>
-            <w:proofErr w:type="spellStart"/>
             <w:r>
               <w:rPr>
                 <w:rFonts w:ascii="Calibri" w:eastAsia="Times New Roman" w:hAnsi="Calibri" w:cs="Times New Roman"/>
@@ -2917,7 +2890,6 @@
               </w:rPr>
               <w:t>ven_fecha</w:t>
             </w:r>
-            <w:proofErr w:type="spellEnd"/>
           </w:p>
         </w:tc>
         <w:tc>
@@ -3032,7 +3004,6 @@
                 <w:lang w:eastAsia="es-AR"/>
               </w:rPr>
             </w:pPr>
-            <w:proofErr w:type="spellStart"/>
             <w:r>
               <w:rPr>
                 <w:rFonts w:ascii="Calibri" w:eastAsia="Times New Roman" w:hAnsi="Calibri" w:cs="Times New Roman"/>
@@ -3041,7 +3012,6 @@
               </w:rPr>
               <w:t>kio_password</w:t>
             </w:r>
-            <w:proofErr w:type="spellEnd"/>
           </w:p>
         </w:tc>
         <w:tc>
@@ -3118,7 +3088,6 @@
                 <w:lang w:eastAsia="es-AR"/>
               </w:rPr>
             </w:pPr>
-            <w:proofErr w:type="spellStart"/>
             <w:r>
               <w:rPr>
                 <w:rFonts w:ascii="Calibri" w:eastAsia="Times New Roman" w:hAnsi="Calibri" w:cs="Times New Roman"/>
@@ -3127,7 +3096,6 @@
               </w:rPr>
               <w:t>pro_stock</w:t>
             </w:r>
-            <w:proofErr w:type="spellEnd"/>
           </w:p>
         </w:tc>
         <w:tc>
@@ -3237,7 +3205,6 @@
                 <w:lang w:eastAsia="es-AR"/>
               </w:rPr>
             </w:pPr>
-            <w:proofErr w:type="spellStart"/>
             <w:r>
               <w:rPr>
                 <w:rFonts w:ascii="Calibri" w:eastAsia="Times New Roman" w:hAnsi="Calibri" w:cs="Times New Roman"/>
@@ -3246,7 +3213,6 @@
               </w:rPr>
               <w:t>com_proveedor</w:t>
             </w:r>
-            <w:proofErr w:type="spellEnd"/>
           </w:p>
         </w:tc>
         <w:tc>
@@ -3356,7 +3322,6 @@
                 <w:lang w:eastAsia="es-AR"/>
               </w:rPr>
             </w:pPr>
-            <w:proofErr w:type="spellStart"/>
             <w:r>
               <w:rPr>
                 <w:rFonts w:ascii="Calibri" w:eastAsia="Times New Roman" w:hAnsi="Calibri" w:cs="Times New Roman"/>
@@ -3365,7 +3330,6 @@
               </w:rPr>
               <w:t>ven_cliente</w:t>
             </w:r>
-            <w:proofErr w:type="spellEnd"/>
           </w:p>
         </w:tc>
         <w:tc>
@@ -3480,7 +3444,6 @@
                 <w:lang w:eastAsia="es-AR"/>
               </w:rPr>
             </w:pPr>
-            <w:proofErr w:type="spellStart"/>
             <w:r>
               <w:rPr>
                 <w:rFonts w:ascii="Calibri" w:eastAsia="Times New Roman" w:hAnsi="Calibri" w:cs="Times New Roman"/>
@@ -3489,7 +3452,6 @@
               </w:rPr>
               <w:t>kio_nombre</w:t>
             </w:r>
-            <w:proofErr w:type="spellEnd"/>
           </w:p>
         </w:tc>
         <w:tc>
@@ -3599,7 +3561,6 @@
                 <w:lang w:eastAsia="es-AR"/>
               </w:rPr>
             </w:pPr>
-            <w:proofErr w:type="spellStart"/>
             <w:r>
               <w:rPr>
                 <w:rFonts w:ascii="Calibri" w:eastAsia="Times New Roman" w:hAnsi="Calibri" w:cs="Times New Roman"/>
@@ -3608,7 +3569,6 @@
               </w:rPr>
               <w:t>pro_kio_id</w:t>
             </w:r>
-            <w:proofErr w:type="spellEnd"/>
           </w:p>
         </w:tc>
         <w:tc>
@@ -3718,7 +3678,6 @@
                 <w:lang w:eastAsia="es-AR"/>
               </w:rPr>
             </w:pPr>
-            <w:proofErr w:type="spellStart"/>
             <w:r>
               <w:rPr>
                 <w:rFonts w:ascii="Calibri" w:eastAsia="Times New Roman" w:hAnsi="Calibri" w:cs="Times New Roman"/>
@@ -3727,7 +3686,6 @@
               </w:rPr>
               <w:t>com_monto_total</w:t>
             </w:r>
-            <w:proofErr w:type="spellEnd"/>
           </w:p>
         </w:tc>
         <w:tc>
@@ -3804,7 +3762,6 @@
                 <w:lang w:eastAsia="es-AR"/>
               </w:rPr>
             </w:pPr>
-            <w:proofErr w:type="spellStart"/>
             <w:r>
               <w:rPr>
                 <w:rFonts w:ascii="Calibri" w:eastAsia="Times New Roman" w:hAnsi="Calibri" w:cs="Times New Roman"/>
@@ -3813,7 +3770,6 @@
               </w:rPr>
               <w:t>ven_monto_total</w:t>
             </w:r>
-            <w:proofErr w:type="spellEnd"/>
           </w:p>
         </w:tc>
         <w:tc>
@@ -3878,7 +3834,6 @@
                 <w:lang w:eastAsia="es-AR"/>
               </w:rPr>
             </w:pPr>
-            <w:proofErr w:type="spellStart"/>
             <w:r>
               <w:rPr>
                 <w:rFonts w:ascii="Calibri" w:eastAsia="Times New Roman" w:hAnsi="Calibri" w:cs="Times New Roman"/>
@@ -3887,7 +3842,6 @@
               </w:rPr>
               <w:t>kio_activo</w:t>
             </w:r>
-            <w:proofErr w:type="spellEnd"/>
           </w:p>
         </w:tc>
         <w:tc>
@@ -4197,7 +4151,6 @@
                 <w:lang w:eastAsia="es-AR"/>
               </w:rPr>
             </w:pPr>
-            <w:proofErr w:type="spellStart"/>
             <w:r>
               <w:rPr>
                 <w:rFonts w:ascii="Calibri" w:eastAsia="Times New Roman" w:hAnsi="Calibri" w:cs="Times New Roman"/>
@@ -4206,7 +4159,6 @@
               </w:rPr>
               <w:t>com_kio_id</w:t>
             </w:r>
-            <w:proofErr w:type="spellEnd"/>
           </w:p>
         </w:tc>
         <w:tc>
@@ -4382,7 +4334,6 @@
                 <w:lang w:eastAsia="es-AR"/>
               </w:rPr>
             </w:pPr>
-            <w:proofErr w:type="spellStart"/>
             <w:r>
               <w:rPr>
                 <w:rFonts w:ascii="Calibri" w:eastAsia="Times New Roman" w:hAnsi="Calibri" w:cs="Times New Roman"/>
@@ -4391,7 +4342,6 @@
               </w:rPr>
               <w:t>ven_kio_id</w:t>
             </w:r>
-            <w:proofErr w:type="spellEnd"/>
           </w:p>
         </w:tc>
         <w:tc>
@@ -4522,7 +4472,6 @@
                 <w:lang w:eastAsia="es-AR"/>
               </w:rPr>
             </w:pPr>
-            <w:proofErr w:type="spellStart"/>
             <w:r>
               <w:rPr>
                 <w:rFonts w:ascii="Calibri" w:eastAsia="Times New Roman" w:hAnsi="Calibri" w:cs="Times New Roman"/>
@@ -4531,7 +4480,6 @@
               </w:rPr>
               <w:t>kio_email</w:t>
             </w:r>
-            <w:proofErr w:type="spellEnd"/>
           </w:p>
         </w:tc>
         <w:tc>
@@ -5698,7 +5646,6 @@
                 <w:lang w:eastAsia="es-AR"/>
               </w:rPr>
             </w:pPr>
-            <w:proofErr w:type="spellStart"/>
             <w:r>
               <w:rPr>
                 <w:rFonts w:ascii="Calibri" w:eastAsia="Times New Roman" w:hAnsi="Calibri" w:cs="Times New Roman"/>
@@ -5707,9 +5654,38 @@
                 <w:color w:val="000000"/>
                 <w:lang w:eastAsia="es-AR"/>
               </w:rPr>
-              <w:t>ItemCompra</w:t>
+              <w:t>Compra</w:t>
             </w:r>
-            <w:proofErr w:type="spellEnd"/>
+            <w:r>
+              <w:rPr>
+                <w:rFonts w:ascii="Calibri" w:eastAsia="Times New Roman" w:hAnsi="Calibri" w:cs="Times New Roman"/>
+                <w:b/>
+                <w:bCs/>
+                <w:color w:val="000000"/>
+                <w:lang w:eastAsia="es-AR"/>
+              </w:rPr>
+              <w:t>_</w:t>
+            </w:r>
+            <w:r>
+              <w:rPr>
+                <w:rFonts w:ascii="Calibri" w:eastAsia="Times New Roman" w:hAnsi="Calibri" w:cs="Times New Roman"/>
+                <w:b/>
+                <w:bCs/>
+                <w:color w:val="000000"/>
+                <w:lang w:eastAsia="es-AR"/>
+              </w:rPr>
+              <w:t>Item</w:t>
+            </w:r>
+            <w:r>
+              <w:rPr>
+                <w:rFonts w:ascii="Calibri" w:eastAsia="Times New Roman" w:hAnsi="Calibri" w:cs="Times New Roman"/>
+                <w:b/>
+                <w:bCs/>
+                <w:color w:val="000000"/>
+                <w:lang w:eastAsia="es-AR"/>
+              </w:rPr>
+              <w:t>s</w:t>
+            </w:r>
           </w:p>
         </w:tc>
         <w:tc>
@@ -5854,7 +5830,6 @@
                 <w:lang w:eastAsia="es-AR"/>
               </w:rPr>
             </w:pPr>
-            <w:proofErr w:type="spellStart"/>
             <w:r>
               <w:rPr>
                 <w:rFonts w:ascii="Calibri" w:eastAsia="Times New Roman" w:hAnsi="Calibri" w:cs="Times New Roman"/>
@@ -5863,9 +5838,40 @@
                 <w:color w:val="000000"/>
                 <w:lang w:eastAsia="es-AR"/>
               </w:rPr>
-              <w:t>ItemVenta</w:t>
+              <w:t>Venta</w:t>
             </w:r>
-            <w:proofErr w:type="spellEnd"/>
+            <w:r>
+              <w:rPr>
+                <w:rFonts w:ascii="Calibri" w:eastAsia="Times New Roman" w:hAnsi="Calibri" w:cs="Times New Roman"/>
+                <w:b/>
+                <w:bCs/>
+                <w:color w:val="000000"/>
+                <w:lang w:eastAsia="es-AR"/>
+              </w:rPr>
+              <w:t>_</w:t>
+            </w:r>
+            <w:bookmarkStart w:id="0" w:name="_GoBack"/>
+            <w:bookmarkEnd w:id="0"/>
+            <w:r>
+              <w:rPr>
+                <w:rFonts w:ascii="Calibri" w:eastAsia="Times New Roman" w:hAnsi="Calibri" w:cs="Times New Roman"/>
+                <w:b/>
+                <w:bCs/>
+                <w:color w:val="000000"/>
+                <w:lang w:eastAsia="es-AR"/>
+              </w:rPr>
+              <w:t>Item</w:t>
+            </w:r>
+            <w:r>
+              <w:rPr>
+                <w:rFonts w:ascii="Calibri" w:eastAsia="Times New Roman" w:hAnsi="Calibri" w:cs="Times New Roman"/>
+                <w:b/>
+                <w:bCs/>
+                <w:color w:val="000000"/>
+                <w:lang w:eastAsia="es-AR"/>
+              </w:rPr>
+              <w:t>s</w:t>
+            </w:r>
           </w:p>
         </w:tc>
         <w:tc>
@@ -6396,7 +6402,6 @@
                 <w:lang w:eastAsia="es-AR"/>
               </w:rPr>
             </w:pPr>
-            <w:proofErr w:type="spellStart"/>
             <w:r>
               <w:rPr>
                 <w:rFonts w:ascii="Calibri" w:eastAsia="Times New Roman" w:hAnsi="Calibri" w:cs="Times New Roman"/>
@@ -6405,7 +6410,6 @@
               </w:rPr>
               <w:t>cit_id</w:t>
             </w:r>
-            <w:proofErr w:type="spellEnd"/>
           </w:p>
         </w:tc>
         <w:tc>
@@ -6615,7 +6619,6 @@
                 <w:lang w:eastAsia="es-AR"/>
               </w:rPr>
             </w:pPr>
-            <w:proofErr w:type="spellStart"/>
             <w:r>
               <w:rPr>
                 <w:rFonts w:ascii="Calibri" w:eastAsia="Times New Roman" w:hAnsi="Calibri" w:cs="Times New Roman"/>
@@ -6624,7 +6627,6 @@
               </w:rPr>
               <w:t>vit_id</w:t>
             </w:r>
-            <w:proofErr w:type="spellEnd"/>
           </w:p>
         </w:tc>
         <w:tc>
@@ -7189,7 +7191,6 @@
                 <w:lang w:eastAsia="es-AR"/>
               </w:rPr>
             </w:pPr>
-            <w:proofErr w:type="spellStart"/>
             <w:r>
               <w:rPr>
                 <w:rFonts w:ascii="Calibri" w:eastAsia="Times New Roman" w:hAnsi="Calibri" w:cs="Times New Roman"/>
@@ -7198,7 +7199,6 @@
               </w:rPr>
               <w:t>cit_com_id</w:t>
             </w:r>
-            <w:proofErr w:type="spellEnd"/>
           </w:p>
         </w:tc>
         <w:tc>
@@ -7358,7 +7358,6 @@
                 <w:lang w:eastAsia="es-AR"/>
               </w:rPr>
             </w:pPr>
-            <w:proofErr w:type="spellStart"/>
             <w:r>
               <w:rPr>
                 <w:rFonts w:ascii="Calibri" w:eastAsia="Times New Roman" w:hAnsi="Calibri" w:cs="Times New Roman"/>
@@ -7367,7 +7366,6 @@
               </w:rPr>
               <w:t>vit_ven_id</w:t>
             </w:r>
-            <w:proofErr w:type="spellEnd"/>
           </w:p>
         </w:tc>
         <w:tc>
@@ -7882,7 +7880,6 @@
                 <w:lang w:eastAsia="es-AR"/>
               </w:rPr>
             </w:pPr>
-            <w:proofErr w:type="spellStart"/>
             <w:r>
               <w:rPr>
                 <w:rFonts w:ascii="Calibri" w:eastAsia="Times New Roman" w:hAnsi="Calibri" w:cs="Times New Roman"/>
@@ -7891,7 +7888,6 @@
               </w:rPr>
               <w:t>cit_pro_id</w:t>
             </w:r>
-            <w:proofErr w:type="spellEnd"/>
           </w:p>
         </w:tc>
         <w:tc>
@@ -8051,7 +8047,6 @@
                 <w:lang w:eastAsia="es-AR"/>
               </w:rPr>
             </w:pPr>
-            <w:proofErr w:type="spellStart"/>
             <w:r>
               <w:rPr>
                 <w:rFonts w:ascii="Calibri" w:eastAsia="Times New Roman" w:hAnsi="Calibri" w:cs="Times New Roman"/>
@@ -8060,7 +8055,6 @@
               </w:rPr>
               <w:t>vit_pro_id</w:t>
             </w:r>
-            <w:proofErr w:type="spellEnd"/>
           </w:p>
         </w:tc>
         <w:tc>
@@ -8575,7 +8569,6 @@
                 <w:lang w:eastAsia="es-AR"/>
               </w:rPr>
             </w:pPr>
-            <w:proofErr w:type="spellStart"/>
             <w:r>
               <w:rPr>
                 <w:rFonts w:ascii="Calibri" w:eastAsia="Times New Roman" w:hAnsi="Calibri" w:cs="Times New Roman"/>
@@ -8584,7 +8577,6 @@
               </w:rPr>
               <w:t>cit_cantidad</w:t>
             </w:r>
-            <w:proofErr w:type="spellEnd"/>
           </w:p>
         </w:tc>
         <w:tc>
@@ -8744,7 +8736,6 @@
                 <w:lang w:eastAsia="es-AR"/>
               </w:rPr>
             </w:pPr>
-            <w:proofErr w:type="spellStart"/>
             <w:r>
               <w:rPr>
                 <w:rFonts w:ascii="Calibri" w:eastAsia="Times New Roman" w:hAnsi="Calibri" w:cs="Times New Roman"/>
@@ -8753,7 +8744,6 @@
               </w:rPr>
               <w:t>vit_cantidad</w:t>
             </w:r>
-            <w:proofErr w:type="spellEnd"/>
           </w:p>
         </w:tc>
         <w:tc>
@@ -9243,7 +9233,6 @@
                 <w:lang w:eastAsia="es-AR"/>
               </w:rPr>
             </w:pPr>
-            <w:proofErr w:type="spellStart"/>
             <w:r>
               <w:rPr>
                 <w:rFonts w:ascii="Calibri" w:eastAsia="Times New Roman" w:hAnsi="Calibri" w:cs="Times New Roman"/>
@@ -9252,7 +9241,6 @@
               </w:rPr>
               <w:t>cit_precio_unitario</w:t>
             </w:r>
-            <w:proofErr w:type="spellEnd"/>
           </w:p>
         </w:tc>
         <w:tc>
@@ -9329,7 +9317,6 @@
                 <w:lang w:eastAsia="es-AR"/>
               </w:rPr>
             </w:pPr>
-            <w:proofErr w:type="spellStart"/>
             <w:r>
               <w:rPr>
                 <w:rFonts w:ascii="Calibri" w:eastAsia="Times New Roman" w:hAnsi="Calibri" w:cs="Times New Roman"/>
@@ -9338,7 +9325,6 @@
               </w:rPr>
               <w:t>vit_precio_unitario</w:t>
             </w:r>
-            <w:proofErr w:type="spellEnd"/>
           </w:p>
         </w:tc>
       </w:tr>
@@ -9770,7 +9756,6 @@
                 <w:lang w:eastAsia="es-AR"/>
               </w:rPr>
             </w:pPr>
-            <w:proofErr w:type="spellStart"/>
             <w:r>
               <w:rPr>
                 <w:rFonts w:ascii="Calibri" w:eastAsia="Times New Roman" w:hAnsi="Calibri" w:cs="Times New Roman"/>
@@ -9779,7 +9764,6 @@
               </w:rPr>
               <w:t>cit_subtotal</w:t>
             </w:r>
-            <w:proofErr w:type="spellEnd"/>
           </w:p>
         </w:tc>
         <w:tc>
@@ -9955,7 +9939,6 @@
                 <w:lang w:eastAsia="es-AR"/>
               </w:rPr>
             </w:pPr>
-            <w:proofErr w:type="spellStart"/>
             <w:r>
               <w:rPr>
                 <w:rFonts w:ascii="Calibri" w:eastAsia="Times New Roman" w:hAnsi="Calibri" w:cs="Times New Roman"/>
@@ -9964,7 +9947,6 @@
               </w:rPr>
               <w:t>vit_subtotal</w:t>
             </w:r>
-            <w:proofErr w:type="spellEnd"/>
           </w:p>
         </w:tc>
         <w:tc>
@@ -10734,23 +10716,7 @@
         </w:numPr>
       </w:pPr>
       <w:r>
-        <w:t xml:space="preserve">Guardar toda la solución en la carpeta del repositorio </w:t>
-      </w:r>
-      <w:proofErr w:type="spellStart"/>
-      <w:r>
-        <w:t>GitHub</w:t>
-      </w:r>
-      <w:proofErr w:type="spellEnd"/>
-      <w:r>
-        <w:t xml:space="preserve"> correspondiente a cada uno de los alumnos y hacer un </w:t>
-      </w:r>
-      <w:proofErr w:type="spellStart"/>
-      <w:r>
-        <w:t>Commit</w:t>
-      </w:r>
-      <w:proofErr w:type="spellEnd"/>
-      <w:r>
-        <w:t>.</w:t>
+        <w:t>Guardar toda la solución en la carpeta del repositorio GitHub correspondiente a cada uno de los alumnos y hacer un Commit.</w:t>
       </w:r>
     </w:p>
     <w:p>
@@ -10881,7 +10847,7 @@
 </file>
 
 <file path=word/endnotes.xml><?xml version="1.0" encoding="utf-8"?>
-<w:endnotes xmlns:ve="http://schemas.openxmlformats.org/markup-compatibility/2006" xmlns:o="urn:schemas-microsoft-com:office:office" xmlns:r="http://schemas.openxmlformats.org/officeDocument/2006/relationships" xmlns:m="http://schemas.openxmlformats.org/officeDocument/2006/math" xmlns:v="urn:schemas-microsoft-com:vml" xmlns:wp="http://schemas.openxmlformats.org/drawingml/2006/wordprocessingDrawing" xmlns:w10="urn:schemas-microsoft-com:office:word" xmlns:w="http://schemas.openxmlformats.org/wordprocessingml/2006/main" xmlns:wne="http://schemas.microsoft.com/office/word/2006/wordml">
+<w:endnotes xmlns:wpc="http://schemas.microsoft.com/office/word/2010/wordprocessingCanvas" xmlns:mc="http://schemas.openxmlformats.org/markup-compatibility/2006" xmlns:o="urn:schemas-microsoft-com:office:office" xmlns:r="http://schemas.openxmlformats.org/officeDocument/2006/relationships" xmlns:m="http://schemas.openxmlformats.org/officeDocument/2006/math" xmlns:v="urn:schemas-microsoft-com:vml" xmlns:wp14="http://schemas.microsoft.com/office/word/2010/wordprocessingDrawing" xmlns:wp="http://schemas.openxmlformats.org/drawingml/2006/wordprocessingDrawing" xmlns:w10="urn:schemas-microsoft-com:office:word" xmlns:w="http://schemas.openxmlformats.org/wordprocessingml/2006/main" xmlns:w14="http://schemas.microsoft.com/office/word/2010/wordml" xmlns:w15="http://schemas.microsoft.com/office/word/2012/wordml" xmlns:wpg="http://schemas.microsoft.com/office/word/2010/wordprocessingGroup" xmlns:wpi="http://schemas.microsoft.com/office/word/2010/wordprocessingInk" xmlns:wne="http://schemas.microsoft.com/office/word/2006/wordml" xmlns:wps="http://schemas.microsoft.com/office/word/2010/wordprocessingShape" mc:Ignorable="w14 w15 wp14">
   <w:endnote w:type="separator" w:id="-1">
     <w:p>
       <w:pPr>
@@ -10906,7 +10872,7 @@
 </file>
 
 <file path=word/footer1.xml><?xml version="1.0" encoding="utf-8"?>
-<w:ftr xmlns:ve="http://schemas.openxmlformats.org/markup-compatibility/2006" xmlns:o="urn:schemas-microsoft-com:office:office" xmlns:r="http://schemas.openxmlformats.org/officeDocument/2006/relationships" xmlns:m="http://schemas.openxmlformats.org/officeDocument/2006/math" xmlns:v="urn:schemas-microsoft-com:vml" xmlns:wp="http://schemas.openxmlformats.org/drawingml/2006/wordprocessingDrawing" xmlns:w10="urn:schemas-microsoft-com:office:word" xmlns:w="http://schemas.openxmlformats.org/wordprocessingml/2006/main" xmlns:wne="http://schemas.microsoft.com/office/word/2006/wordml">
+<w:ftr xmlns:wpc="http://schemas.microsoft.com/office/word/2010/wordprocessingCanvas" xmlns:mc="http://schemas.openxmlformats.org/markup-compatibility/2006" xmlns:o="urn:schemas-microsoft-com:office:office" xmlns:r="http://schemas.openxmlformats.org/officeDocument/2006/relationships" xmlns:m="http://schemas.openxmlformats.org/officeDocument/2006/math" xmlns:v="urn:schemas-microsoft-com:vml" xmlns:wp14="http://schemas.microsoft.com/office/word/2010/wordprocessingDrawing" xmlns:wp="http://schemas.openxmlformats.org/drawingml/2006/wordprocessingDrawing" xmlns:w10="urn:schemas-microsoft-com:office:word" xmlns:w="http://schemas.openxmlformats.org/wordprocessingml/2006/main" xmlns:w14="http://schemas.microsoft.com/office/word/2010/wordml" xmlns:w15="http://schemas.microsoft.com/office/word/2012/wordml" xmlns:wpg="http://schemas.microsoft.com/office/word/2010/wordprocessingGroup" xmlns:wpi="http://schemas.microsoft.com/office/word/2010/wordprocessingInk" xmlns:wne="http://schemas.microsoft.com/office/word/2006/wordml" xmlns:wps="http://schemas.microsoft.com/office/word/2010/wordprocessingShape" mc:Ignorable="w14 w15 wp14">
   <w:p>
     <w:pPr>
       <w:pStyle w:val="Piedepgina"/>
@@ -10919,6 +10885,7 @@
           <w:docPartUnique/>
         </w:docPartObj>
       </w:sdtPr>
+      <w:sdtEndPr/>
       <w:sdtContent>
         <w:r>
           <w:rPr>
@@ -10983,7 +10950,7 @@
                         <w:sz w:val="16"/>
                         <w:szCs w:val="16"/>
                       </w:rPr>
-                      <w:t>3</w:t>
+                      <w:t>2</w:t>
                     </w:r>
                     <w:r>
                       <w:rPr>
@@ -11005,7 +10972,7 @@
 </file>
 
 <file path=word/footnotes.xml><?xml version="1.0" encoding="utf-8"?>
-<w:footnotes xmlns:ve="http://schemas.openxmlformats.org/markup-compatibility/2006" xmlns:o="urn:schemas-microsoft-com:office:office" xmlns:r="http://schemas.openxmlformats.org/officeDocument/2006/relationships" xmlns:m="http://schemas.openxmlformats.org/officeDocument/2006/math" xmlns:v="urn:schemas-microsoft-com:vml" xmlns:wp="http://schemas.openxmlformats.org/drawingml/2006/wordprocessingDrawing" xmlns:w10="urn:schemas-microsoft-com:office:word" xmlns:w="http://schemas.openxmlformats.org/wordprocessingml/2006/main" xmlns:wne="http://schemas.microsoft.com/office/word/2006/wordml">
+<w:footnotes xmlns:wpc="http://schemas.microsoft.com/office/word/2010/wordprocessingCanvas" xmlns:mc="http://schemas.openxmlformats.org/markup-compatibility/2006" xmlns:o="urn:schemas-microsoft-com:office:office" xmlns:r="http://schemas.openxmlformats.org/officeDocument/2006/relationships" xmlns:m="http://schemas.openxmlformats.org/officeDocument/2006/math" xmlns:v="urn:schemas-microsoft-com:vml" xmlns:wp14="http://schemas.microsoft.com/office/word/2010/wordprocessingDrawing" xmlns:wp="http://schemas.openxmlformats.org/drawingml/2006/wordprocessingDrawing" xmlns:w10="urn:schemas-microsoft-com:office:word" xmlns:w="http://schemas.openxmlformats.org/wordprocessingml/2006/main" xmlns:w14="http://schemas.microsoft.com/office/word/2010/wordml" xmlns:w15="http://schemas.microsoft.com/office/word/2012/wordml" xmlns:wpg="http://schemas.microsoft.com/office/word/2010/wordprocessingGroup" xmlns:wpi="http://schemas.microsoft.com/office/word/2010/wordprocessingInk" xmlns:wne="http://schemas.microsoft.com/office/word/2006/wordml" xmlns:wps="http://schemas.microsoft.com/office/word/2010/wordprocessingShape" mc:Ignorable="w14 w15 wp14">
   <w:footnote w:type="separator" w:id="-1">
     <w:p>
       <w:pPr>
@@ -11030,7 +10997,7 @@
 </file>
 
 <file path=word/header1.xml><?xml version="1.0" encoding="utf-8"?>
-<w:hdr xmlns:ve="http://schemas.openxmlformats.org/markup-compatibility/2006" xmlns:o="urn:schemas-microsoft-com:office:office" xmlns:r="http://schemas.openxmlformats.org/officeDocument/2006/relationships" xmlns:m="http://schemas.openxmlformats.org/officeDocument/2006/math" xmlns:v="urn:schemas-microsoft-com:vml" xmlns:wp="http://schemas.openxmlformats.org/drawingml/2006/wordprocessingDrawing" xmlns:w10="urn:schemas-microsoft-com:office:word" xmlns:w="http://schemas.openxmlformats.org/wordprocessingml/2006/main" xmlns:wne="http://schemas.microsoft.com/office/word/2006/wordml">
+<w:hdr xmlns:wpc="http://schemas.microsoft.com/office/word/2010/wordprocessingCanvas" xmlns:mc="http://schemas.openxmlformats.org/markup-compatibility/2006" xmlns:o="urn:schemas-microsoft-com:office:office" xmlns:r="http://schemas.openxmlformats.org/officeDocument/2006/relationships" xmlns:m="http://schemas.openxmlformats.org/officeDocument/2006/math" xmlns:v="urn:schemas-microsoft-com:vml" xmlns:wp14="http://schemas.microsoft.com/office/word/2010/wordprocessingDrawing" xmlns:wp="http://schemas.openxmlformats.org/drawingml/2006/wordprocessingDrawing" xmlns:w10="urn:schemas-microsoft-com:office:word" xmlns:w="http://schemas.openxmlformats.org/wordprocessingml/2006/main" xmlns:w14="http://schemas.microsoft.com/office/word/2010/wordml" xmlns:w15="http://schemas.microsoft.com/office/word/2012/wordml" xmlns:wpg="http://schemas.microsoft.com/office/word/2010/wordprocessingGroup" xmlns:wpi="http://schemas.microsoft.com/office/word/2010/wordprocessingInk" xmlns:wne="http://schemas.microsoft.com/office/word/2006/wordml" xmlns:wps="http://schemas.microsoft.com/office/word/2010/wordprocessingShape" mc:Ignorable="w14 w15 wp14">
   <w:p>
     <w:pPr>
       <w:pStyle w:val="Encabezado"/>
@@ -11113,8 +11080,8 @@
 </file>
 
 <file path=word/numbering.xml><?xml version="1.0" encoding="utf-8"?>
-<w:numbering xmlns:ve="http://schemas.openxmlformats.org/markup-compatibility/2006" xmlns:o="urn:schemas-microsoft-com:office:office" xmlns:r="http://schemas.openxmlformats.org/officeDocument/2006/relationships" xmlns:m="http://schemas.openxmlformats.org/officeDocument/2006/math" xmlns:v="urn:schemas-microsoft-com:vml" xmlns:wp="http://schemas.openxmlformats.org/drawingml/2006/wordprocessingDrawing" xmlns:w10="urn:schemas-microsoft-com:office:word" xmlns:w="http://schemas.openxmlformats.org/wordprocessingml/2006/main" xmlns:wne="http://schemas.microsoft.com/office/word/2006/wordml">
-  <w:abstractNum w:abstractNumId="0">
+<w:numbering xmlns:wpc="http://schemas.microsoft.com/office/word/2010/wordprocessingCanvas" xmlns:mc="http://schemas.openxmlformats.org/markup-compatibility/2006" xmlns:o="urn:schemas-microsoft-com:office:office" xmlns:r="http://schemas.openxmlformats.org/officeDocument/2006/relationships" xmlns:m="http://schemas.openxmlformats.org/officeDocument/2006/math" xmlns:v="urn:schemas-microsoft-com:vml" xmlns:wp14="http://schemas.microsoft.com/office/word/2010/wordprocessingDrawing" xmlns:wp="http://schemas.openxmlformats.org/drawingml/2006/wordprocessingDrawing" xmlns:w10="urn:schemas-microsoft-com:office:word" xmlns:w="http://schemas.openxmlformats.org/wordprocessingml/2006/main" xmlns:w14="http://schemas.microsoft.com/office/word/2010/wordml" xmlns:w15="http://schemas.microsoft.com/office/word/2012/wordml" xmlns:wpg="http://schemas.microsoft.com/office/word/2010/wordprocessingGroup" xmlns:wpi="http://schemas.microsoft.com/office/word/2010/wordprocessingInk" xmlns:wne="http://schemas.microsoft.com/office/word/2006/wordml" xmlns:wps="http://schemas.microsoft.com/office/word/2010/wordprocessingShape" mc:Ignorable="w14 w15 wp14">
+  <w:abstractNum w:abstractNumId="0" w15:restartNumberingAfterBreak="0">
     <w:nsid w:val="1D8A5E5D"/>
     <w:multiLevelType w:val="hybridMultilevel"/>
     <w:tmpl w:val="D6C002C8"/>
@@ -11227,7 +11194,7 @@
       </w:rPr>
     </w:lvl>
   </w:abstractNum>
-  <w:abstractNum w:abstractNumId="1">
+  <w:abstractNum w:abstractNumId="1" w15:restartNumberingAfterBreak="0">
     <w:nsid w:val="22960C34"/>
     <w:multiLevelType w:val="hybridMultilevel"/>
     <w:tmpl w:val="D518B89E"/>
@@ -11313,7 +11280,7 @@
       </w:pPr>
     </w:lvl>
   </w:abstractNum>
-  <w:abstractNum w:abstractNumId="2">
+  <w:abstractNum w:abstractNumId="2" w15:restartNumberingAfterBreak="0">
     <w:nsid w:val="6D81460C"/>
     <w:multiLevelType w:val="hybridMultilevel"/>
     <w:tmpl w:val="4E962096"/>
@@ -11412,7 +11379,7 @@
 </file>
 
 <file path=word/styles.xml><?xml version="1.0" encoding="utf-8"?>
-<w:styles xmlns:r="http://schemas.openxmlformats.org/officeDocument/2006/relationships" xmlns:w="http://schemas.openxmlformats.org/wordprocessingml/2006/main">
+<w:styles xmlns:mc="http://schemas.openxmlformats.org/markup-compatibility/2006" xmlns:r="http://schemas.openxmlformats.org/officeDocument/2006/relationships" xmlns:w="http://schemas.openxmlformats.org/wordprocessingml/2006/main" xmlns:w14="http://schemas.microsoft.com/office/word/2010/wordml" xmlns:w15="http://schemas.microsoft.com/office/word/2012/wordml" mc:Ignorable="w14 w15">
   <w:docDefaults>
     <w:rPrDefault>
       <w:rPr>
@@ -11428,144 +11395,378 @@
       </w:pPr>
     </w:pPrDefault>
   </w:docDefaults>
-  <w:latentStyles w:defLockedState="0" w:defUIPriority="99" w:defSemiHidden="1" w:defUnhideWhenUsed="1" w:defQFormat="0" w:count="267">
-    <w:lsdException w:name="Normal" w:semiHidden="0" w:uiPriority="0" w:unhideWhenUsed="0" w:qFormat="1"/>
-    <w:lsdException w:name="heading 1" w:semiHidden="0" w:uiPriority="9" w:unhideWhenUsed="0" w:qFormat="1"/>
-    <w:lsdException w:name="heading 2" w:uiPriority="9" w:qFormat="1"/>
-    <w:lsdException w:name="heading 3" w:uiPriority="9" w:qFormat="1"/>
-    <w:lsdException w:name="heading 4" w:uiPriority="9" w:qFormat="1"/>
-    <w:lsdException w:name="heading 5" w:uiPriority="9" w:qFormat="1"/>
-    <w:lsdException w:name="heading 6" w:uiPriority="9" w:qFormat="1"/>
-    <w:lsdException w:name="heading 7" w:uiPriority="9" w:qFormat="1"/>
-    <w:lsdException w:name="heading 8" w:uiPriority="9" w:qFormat="1"/>
-    <w:lsdException w:name="heading 9" w:uiPriority="9" w:qFormat="1"/>
-    <w:lsdException w:name="toc 1" w:uiPriority="39"/>
-    <w:lsdException w:name="toc 2" w:uiPriority="39"/>
-    <w:lsdException w:name="toc 3" w:uiPriority="39"/>
-    <w:lsdException w:name="toc 4" w:uiPriority="39"/>
-    <w:lsdException w:name="toc 5" w:uiPriority="39"/>
-    <w:lsdException w:name="toc 6" w:uiPriority="39"/>
-    <w:lsdException w:name="toc 7" w:uiPriority="39"/>
-    <w:lsdException w:name="toc 8" w:uiPriority="39"/>
-    <w:lsdException w:name="toc 9" w:uiPriority="39"/>
-    <w:lsdException w:name="caption" w:uiPriority="35" w:qFormat="1"/>
-    <w:lsdException w:name="Title" w:semiHidden="0" w:uiPriority="10" w:unhideWhenUsed="0" w:qFormat="1"/>
-    <w:lsdException w:name="Default Paragraph Font" w:uiPriority="1"/>
-    <w:lsdException w:name="Subtitle" w:semiHidden="0" w:uiPriority="11" w:unhideWhenUsed="0" w:qFormat="1"/>
-    <w:lsdException w:name="Strong" w:semiHidden="0" w:uiPriority="22" w:unhideWhenUsed="0" w:qFormat="1"/>
-    <w:lsdException w:name="Emphasis" w:semiHidden="0" w:uiPriority="20" w:unhideWhenUsed="0" w:qFormat="1"/>
-    <w:lsdException w:name="Table Grid" w:semiHidden="0" w:uiPriority="59" w:unhideWhenUsed="0"/>
-    <w:lsdException w:name="Placeholder Text" w:unhideWhenUsed="0"/>
-    <w:lsdException w:name="No Spacing" w:semiHidden="0" w:uiPriority="1" w:unhideWhenUsed="0" w:qFormat="1"/>
-    <w:lsdException w:name="Light Shading" w:semiHidden="0" w:uiPriority="60" w:unhideWhenUsed="0"/>
-    <w:lsdException w:name="Light List" w:semiHidden="0" w:uiPriority="61" w:unhideWhenUsed="0"/>
-    <w:lsdException w:name="Light Grid" w:semiHidden="0" w:uiPriority="62" w:unhideWhenUsed="0"/>
-    <w:lsdException w:name="Medium Shading 1" w:semiHidden="0" w:uiPriority="63" w:unhideWhenUsed="0"/>
-    <w:lsdException w:name="Medium Shading 2" w:semiHidden="0" w:uiPriority="64" w:unhideWhenUsed="0"/>
-    <w:lsdException w:name="Medium List 1" w:semiHidden="0" w:uiPriority="65" w:unhideWhenUsed="0"/>
-    <w:lsdException w:name="Medium List 2" w:semiHidden="0" w:uiPriority="66" w:unhideWhenUsed="0"/>
-    <w:lsdException w:name="Medium Grid 1" w:semiHidden="0" w:uiPriority="67" w:unhideWhenUsed="0"/>
-    <w:lsdException w:name="Medium Grid 2" w:semiHidden="0" w:uiPriority="68" w:unhideWhenUsed="0"/>
-    <w:lsdException w:name="Medium Grid 3" w:semiHidden="0" w:uiPriority="69" w:unhideWhenUsed="0"/>
-    <w:lsdException w:name="Dark List" w:semiHidden="0" w:uiPriority="70" w:unhideWhenUsed="0"/>
-    <w:lsdException w:name="Colorful Shading" w:semiHidden="0" w:uiPriority="71" w:unhideWhenUsed="0"/>
-    <w:lsdException w:name="Colorful List" w:semiHidden="0" w:uiPriority="72" w:unhideWhenUsed="0"/>
-    <w:lsdException w:name="Colorful Grid" w:semiHidden="0" w:uiPriority="73" w:unhideWhenUsed="0"/>
-    <w:lsdException w:name="Light Shading Accent 1" w:semiHidden="0" w:uiPriority="60" w:unhideWhenUsed="0"/>
-    <w:lsdException w:name="Light List Accent 1" w:semiHidden="0" w:uiPriority="61" w:unhideWhenUsed="0"/>
-    <w:lsdException w:name="Light Grid Accent 1" w:semiHidden="0" w:uiPriority="62" w:unhideWhenUsed="0"/>
-    <w:lsdException w:name="Medium Shading 1 Accent 1" w:semiHidden="0" w:uiPriority="63" w:unhideWhenUsed="0"/>
-    <w:lsdException w:name="Medium Shading 2 Accent 1" w:semiHidden="0" w:uiPriority="64" w:unhideWhenUsed="0"/>
-    <w:lsdException w:name="Medium List 1 Accent 1" w:semiHidden="0" w:uiPriority="65" w:unhideWhenUsed="0"/>
-    <w:lsdException w:name="Revision" w:unhideWhenUsed="0"/>
-    <w:lsdException w:name="List Paragraph" w:semiHidden="0" w:uiPriority="34" w:unhideWhenUsed="0" w:qFormat="1"/>
-    <w:lsdException w:name="Quote" w:semiHidden="0" w:uiPriority="29" w:unhideWhenUsed="0" w:qFormat="1"/>
-    <w:lsdException w:name="Intense Quote" w:semiHidden="0" w:uiPriority="30" w:unhideWhenUsed="0" w:qFormat="1"/>
-    <w:lsdException w:name="Medium List 2 Accent 1" w:semiHidden="0" w:uiPriority="66" w:unhideWhenUsed="0"/>
-    <w:lsdException w:name="Medium Grid 1 Accent 1" w:semiHidden="0" w:uiPriority="67" w:unhideWhenUsed="0"/>
-    <w:lsdException w:name="Medium Grid 2 Accent 1" w:semiHidden="0" w:uiPriority="68" w:unhideWhenUsed="0"/>
-    <w:lsdException w:name="Medium Grid 3 Accent 1" w:semiHidden="0" w:uiPriority="69" w:unhideWhenUsed="0"/>
-    <w:lsdException w:name="Dark List Accent 1" w:semiHidden="0" w:uiPriority="70" w:unhideWhenUsed="0"/>
-    <w:lsdException w:name="Colorful Shading Accent 1" w:semiHidden="0" w:uiPriority="71" w:unhideWhenUsed="0"/>
-    <w:lsdException w:name="Colorful List Accent 1" w:semiHidden="0" w:uiPriority="72" w:unhideWhenUsed="0"/>
-    <w:lsdException w:name="Colorful Grid Accent 1" w:semiHidden="0" w:uiPriority="73" w:unhideWhenUsed="0"/>
-    <w:lsdException w:name="Light Shading Accent 2" w:semiHidden="0" w:uiPriority="60" w:unhideWhenUsed="0"/>
-    <w:lsdException w:name="Light List Accent 2" w:semiHidden="0" w:uiPriority="61" w:unhideWhenUsed="0"/>
-    <w:lsdException w:name="Light Grid Accent 2" w:semiHidden="0" w:uiPriority="62" w:unhideWhenUsed="0"/>
-    <w:lsdException w:name="Medium Shading 1 Accent 2" w:semiHidden="0" w:uiPriority="63" w:unhideWhenUsed="0"/>
-    <w:lsdException w:name="Medium Shading 2 Accent 2" w:semiHidden="0" w:uiPriority="64" w:unhideWhenUsed="0"/>
-    <w:lsdException w:name="Medium List 1 Accent 2" w:semiHidden="0" w:uiPriority="65" w:unhideWhenUsed="0"/>
-    <w:lsdException w:name="Medium List 2 Accent 2" w:semiHidden="0" w:uiPriority="66" w:unhideWhenUsed="0"/>
-    <w:lsdException w:name="Medium Grid 1 Accent 2" w:semiHidden="0" w:uiPriority="67" w:unhideWhenUsed="0"/>
-    <w:lsdException w:name="Medium Grid 2 Accent 2" w:semiHidden="0" w:uiPriority="68" w:unhideWhenUsed="0"/>
-    <w:lsdException w:name="Medium Grid 3 Accent 2" w:semiHidden="0" w:uiPriority="69" w:unhideWhenUsed="0"/>
-    <w:lsdException w:name="Dark List Accent 2" w:semiHidden="0" w:uiPriority="70" w:unhideWhenUsed="0"/>
-    <w:lsdException w:name="Colorful Shading Accent 2" w:semiHidden="0" w:uiPriority="71" w:unhideWhenUsed="0"/>
-    <w:lsdException w:name="Colorful List Accent 2" w:semiHidden="0" w:uiPriority="72" w:unhideWhenUsed="0"/>
-    <w:lsdException w:name="Colorful Grid Accent 2" w:semiHidden="0" w:uiPriority="73" w:unhideWhenUsed="0"/>
-    <w:lsdException w:name="Light Shading Accent 3" w:semiHidden="0" w:uiPriority="60" w:unhideWhenUsed="0"/>
-    <w:lsdException w:name="Light List Accent 3" w:semiHidden="0" w:uiPriority="61" w:unhideWhenUsed="0"/>
-    <w:lsdException w:name="Light Grid Accent 3" w:semiHidden="0" w:uiPriority="62" w:unhideWhenUsed="0"/>
-    <w:lsdException w:name="Medium Shading 1 Accent 3" w:semiHidden="0" w:uiPriority="63" w:unhideWhenUsed="0"/>
-    <w:lsdException w:name="Medium Shading 2 Accent 3" w:semiHidden="0" w:uiPriority="64" w:unhideWhenUsed="0"/>
-    <w:lsdException w:name="Medium List 1 Accent 3" w:semiHidden="0" w:uiPriority="65" w:unhideWhenUsed="0"/>
-    <w:lsdException w:name="Medium List 2 Accent 3" w:semiHidden="0" w:uiPriority="66" w:unhideWhenUsed="0"/>
-    <w:lsdException w:name="Medium Grid 1 Accent 3" w:semiHidden="0" w:uiPriority="67" w:unhideWhenUsed="0"/>
-    <w:lsdException w:name="Medium Grid 2 Accent 3" w:semiHidden="0" w:uiPriority="68" w:unhideWhenUsed="0"/>
-    <w:lsdException w:name="Medium Grid 3 Accent 3" w:semiHidden="0" w:uiPriority="69" w:unhideWhenUsed="0"/>
-    <w:lsdException w:name="Dark List Accent 3" w:semiHidden="0" w:uiPriority="70" w:unhideWhenUsed="0"/>
-    <w:lsdException w:name="Colorful Shading Accent 3" w:semiHidden="0" w:uiPriority="71" w:unhideWhenUsed="0"/>
-    <w:lsdException w:name="Colorful List Accent 3" w:semiHidden="0" w:uiPriority="72" w:unhideWhenUsed="0"/>
-    <w:lsdException w:name="Colorful Grid Accent 3" w:semiHidden="0" w:uiPriority="73" w:unhideWhenUsed="0"/>
-    <w:lsdException w:name="Light Shading Accent 4" w:semiHidden="0" w:uiPriority="60" w:unhideWhenUsed="0"/>
-    <w:lsdException w:name="Light List Accent 4" w:semiHidden="0" w:uiPriority="61" w:unhideWhenUsed="0"/>
-    <w:lsdException w:name="Light Grid Accent 4" w:semiHidden="0" w:uiPriority="62" w:unhideWhenUsed="0"/>
-    <w:lsdException w:name="Medium Shading 1 Accent 4" w:semiHidden="0" w:uiPriority="63" w:unhideWhenUsed="0"/>
-    <w:lsdException w:name="Medium Shading 2 Accent 4" w:semiHidden="0" w:uiPriority="64" w:unhideWhenUsed="0"/>
-    <w:lsdException w:name="Medium List 1 Accent 4" w:semiHidden="0" w:uiPriority="65" w:unhideWhenUsed="0"/>
-    <w:lsdException w:name="Medium List 2 Accent 4" w:semiHidden="0" w:uiPriority="66" w:unhideWhenUsed="0"/>
-    <w:lsdException w:name="Medium Grid 1 Accent 4" w:semiHidden="0" w:uiPriority="67" w:unhideWhenUsed="0"/>
-    <w:lsdException w:name="Medium Grid 2 Accent 4" w:semiHidden="0" w:uiPriority="68" w:unhideWhenUsed="0"/>
-    <w:lsdException w:name="Medium Grid 3 Accent 4" w:semiHidden="0" w:uiPriority="69" w:unhideWhenUsed="0"/>
-    <w:lsdException w:name="Dark List Accent 4" w:semiHidden="0" w:uiPriority="70" w:unhideWhenUsed="0"/>
-    <w:lsdException w:name="Colorful Shading Accent 4" w:semiHidden="0" w:uiPriority="71" w:unhideWhenUsed="0"/>
-    <w:lsdException w:name="Colorful List Accent 4" w:semiHidden="0" w:uiPriority="72" w:unhideWhenUsed="0"/>
-    <w:lsdException w:name="Colorful Grid Accent 4" w:semiHidden="0" w:uiPriority="73" w:unhideWhenUsed="0"/>
-    <w:lsdException w:name="Light Shading Accent 5" w:semiHidden="0" w:uiPriority="60" w:unhideWhenUsed="0"/>
-    <w:lsdException w:name="Light List Accent 5" w:semiHidden="0" w:uiPriority="61" w:unhideWhenUsed="0"/>
-    <w:lsdException w:name="Light Grid Accent 5" w:semiHidden="0" w:uiPriority="62" w:unhideWhenUsed="0"/>
-    <w:lsdException w:name="Medium Shading 1 Accent 5" w:semiHidden="0" w:uiPriority="63" w:unhideWhenUsed="0"/>
-    <w:lsdException w:name="Medium Shading 2 Accent 5" w:semiHidden="0" w:uiPriority="64" w:unhideWhenUsed="0"/>
-    <w:lsdException w:name="Medium List 1 Accent 5" w:semiHidden="0" w:uiPriority="65" w:unhideWhenUsed="0"/>
-    <w:lsdException w:name="Medium List 2 Accent 5" w:semiHidden="0" w:uiPriority="66" w:unhideWhenUsed="0"/>
-    <w:lsdException w:name="Medium Grid 1 Accent 5" w:semiHidden="0" w:uiPriority="67" w:unhideWhenUsed="0"/>
-    <w:lsdException w:name="Medium Grid 2 Accent 5" w:semiHidden="0" w:uiPriority="68" w:unhideWhenUsed="0"/>
-    <w:lsdException w:name="Medium Grid 3 Accent 5" w:semiHidden="0" w:uiPriority="69" w:unhideWhenUsed="0"/>
-    <w:lsdException w:name="Dark List Accent 5" w:semiHidden="0" w:uiPriority="70" w:unhideWhenUsed="0"/>
-    <w:lsdException w:name="Colorful Shading Accent 5" w:semiHidden="0" w:uiPriority="71" w:unhideWhenUsed="0"/>
-    <w:lsdException w:name="Colorful List Accent 5" w:semiHidden="0" w:uiPriority="72" w:unhideWhenUsed="0"/>
-    <w:lsdException w:name="Colorful Grid Accent 5" w:semiHidden="0" w:uiPriority="73" w:unhideWhenUsed="0"/>
-    <w:lsdException w:name="Light Shading Accent 6" w:semiHidden="0" w:uiPriority="60" w:unhideWhenUsed="0"/>
-    <w:lsdException w:name="Light List Accent 6" w:semiHidden="0" w:uiPriority="61" w:unhideWhenUsed="0"/>
-    <w:lsdException w:name="Light Grid Accent 6" w:semiHidden="0" w:uiPriority="62" w:unhideWhenUsed="0"/>
-    <w:lsdException w:name="Medium Shading 1 Accent 6" w:semiHidden="0" w:uiPriority="63" w:unhideWhenUsed="0"/>
-    <w:lsdException w:name="Medium Shading 2 Accent 6" w:semiHidden="0" w:uiPriority="64" w:unhideWhenUsed="0"/>
-    <w:lsdException w:name="Medium List 1 Accent 6" w:semiHidden="0" w:uiPriority="65" w:unhideWhenUsed="0"/>
-    <w:lsdException w:name="Medium List 2 Accent 6" w:semiHidden="0" w:uiPriority="66" w:unhideWhenUsed="0"/>
-    <w:lsdException w:name="Medium Grid 1 Accent 6" w:semiHidden="0" w:uiPriority="67" w:unhideWhenUsed="0"/>
-    <w:lsdException w:name="Medium Grid 2 Accent 6" w:semiHidden="0" w:uiPriority="68" w:unhideWhenUsed="0"/>
-    <w:lsdException w:name="Medium Grid 3 Accent 6" w:semiHidden="0" w:uiPriority="69" w:unhideWhenUsed="0"/>
-    <w:lsdException w:name="Dark List Accent 6" w:semiHidden="0" w:uiPriority="70" w:unhideWhenUsed="0"/>
-    <w:lsdException w:name="Colorful Shading Accent 6" w:semiHidden="0" w:uiPriority="71" w:unhideWhenUsed="0"/>
-    <w:lsdException w:name="Colorful List Accent 6" w:semiHidden="0" w:uiPriority="72" w:unhideWhenUsed="0"/>
-    <w:lsdException w:name="Colorful Grid Accent 6" w:semiHidden="0" w:uiPriority="73" w:unhideWhenUsed="0"/>
-    <w:lsdException w:name="Subtle Emphasis" w:semiHidden="0" w:uiPriority="19" w:unhideWhenUsed="0" w:qFormat="1"/>
-    <w:lsdException w:name="Intense Emphasis" w:semiHidden="0" w:uiPriority="21" w:unhideWhenUsed="0" w:qFormat="1"/>
-    <w:lsdException w:name="Subtle Reference" w:semiHidden="0" w:uiPriority="31" w:unhideWhenUsed="0" w:qFormat="1"/>
-    <w:lsdException w:name="Intense Reference" w:semiHidden="0" w:uiPriority="32" w:unhideWhenUsed="0" w:qFormat="1"/>
-    <w:lsdException w:name="Book Title" w:semiHidden="0" w:uiPriority="33" w:unhideWhenUsed="0" w:qFormat="1"/>
-    <w:lsdException w:name="Bibliography" w:uiPriority="37"/>
-    <w:lsdException w:name="TOC Heading" w:uiPriority="39" w:qFormat="1"/>
+  <w:latentStyles w:defLockedState="0" w:defUIPriority="99" w:defSemiHidden="0" w:defUnhideWhenUsed="0" w:defQFormat="0" w:count="371">
+    <w:lsdException w:name="Normal" w:uiPriority="0" w:qFormat="1"/>
+    <w:lsdException w:name="heading 1" w:uiPriority="9" w:qFormat="1"/>
+    <w:lsdException w:name="heading 2" w:semiHidden="1" w:uiPriority="9" w:unhideWhenUsed="1" w:qFormat="1"/>
+    <w:lsdException w:name="heading 3" w:semiHidden="1" w:uiPriority="9" w:unhideWhenUsed="1" w:qFormat="1"/>
+    <w:lsdException w:name="heading 4" w:semiHidden="1" w:uiPriority="9" w:unhideWhenUsed="1" w:qFormat="1"/>
+    <w:lsdException w:name="heading 5" w:semiHidden="1" w:uiPriority="9" w:unhideWhenUsed="1" w:qFormat="1"/>
+    <w:lsdException w:name="heading 6" w:semiHidden="1" w:uiPriority="9" w:unhideWhenUsed="1" w:qFormat="1"/>
+    <w:lsdException w:name="heading 7" w:semiHidden="1" w:uiPriority="9" w:unhideWhenUsed="1" w:qFormat="1"/>
+    <w:lsdException w:name="heading 8" w:semiHidden="1" w:uiPriority="9" w:unhideWhenUsed="1" w:qFormat="1"/>
+    <w:lsdException w:name="heading 9" w:semiHidden="1" w:uiPriority="9" w:unhideWhenUsed="1" w:qFormat="1"/>
+    <w:lsdException w:name="index 1" w:semiHidden="1" w:unhideWhenUsed="1"/>
+    <w:lsdException w:name="index 2" w:semiHidden="1" w:unhideWhenUsed="1"/>
+    <w:lsdException w:name="index 3" w:semiHidden="1" w:unhideWhenUsed="1"/>
+    <w:lsdException w:name="index 4" w:semiHidden="1" w:unhideWhenUsed="1"/>
+    <w:lsdException w:name="index 5" w:semiHidden="1" w:unhideWhenUsed="1"/>
+    <w:lsdException w:name="index 6" w:semiHidden="1" w:unhideWhenUsed="1"/>
+    <w:lsdException w:name="index 7" w:semiHidden="1" w:unhideWhenUsed="1"/>
+    <w:lsdException w:name="index 8" w:semiHidden="1" w:unhideWhenUsed="1"/>
+    <w:lsdException w:name="index 9" w:semiHidden="1" w:unhideWhenUsed="1"/>
+    <w:lsdException w:name="toc 1" w:semiHidden="1" w:uiPriority="39" w:unhideWhenUsed="1"/>
+    <w:lsdException w:name="toc 2" w:semiHidden="1" w:uiPriority="39" w:unhideWhenUsed="1"/>
+    <w:lsdException w:name="toc 3" w:semiHidden="1" w:uiPriority="39" w:unhideWhenUsed="1"/>
+    <w:lsdException w:name="toc 4" w:semiHidden="1" w:uiPriority="39" w:unhideWhenUsed="1"/>
+    <w:lsdException w:name="toc 5" w:semiHidden="1" w:uiPriority="39" w:unhideWhenUsed="1"/>
+    <w:lsdException w:name="toc 6" w:semiHidden="1" w:uiPriority="39" w:unhideWhenUsed="1"/>
+    <w:lsdException w:name="toc 7" w:semiHidden="1" w:uiPriority="39" w:unhideWhenUsed="1"/>
+    <w:lsdException w:name="toc 8" w:semiHidden="1" w:uiPriority="39" w:unhideWhenUsed="1"/>
+    <w:lsdException w:name="toc 9" w:semiHidden="1" w:uiPriority="39" w:unhideWhenUsed="1"/>
+    <w:lsdException w:name="Normal Indent" w:semiHidden="1" w:unhideWhenUsed="1"/>
+    <w:lsdException w:name="footnote text" w:semiHidden="1" w:unhideWhenUsed="1"/>
+    <w:lsdException w:name="annotation text" w:semiHidden="1" w:unhideWhenUsed="1"/>
+    <w:lsdException w:name="header" w:semiHidden="1" w:unhideWhenUsed="1"/>
+    <w:lsdException w:name="footer" w:semiHidden="1" w:unhideWhenUsed="1"/>
+    <w:lsdException w:name="index heading" w:semiHidden="1" w:unhideWhenUsed="1"/>
+    <w:lsdException w:name="caption" w:semiHidden="1" w:uiPriority="35" w:unhideWhenUsed="1" w:qFormat="1"/>
+    <w:lsdException w:name="table of figures" w:semiHidden="1" w:unhideWhenUsed="1"/>
+    <w:lsdException w:name="envelope address" w:semiHidden="1" w:unhideWhenUsed="1"/>
+    <w:lsdException w:name="envelope return" w:semiHidden="1" w:unhideWhenUsed="1"/>
+    <w:lsdException w:name="footnote reference" w:semiHidden="1" w:unhideWhenUsed="1"/>
+    <w:lsdException w:name="annotation reference" w:semiHidden="1" w:unhideWhenUsed="1"/>
+    <w:lsdException w:name="line number" w:semiHidden="1" w:unhideWhenUsed="1"/>
+    <w:lsdException w:name="page number" w:semiHidden="1" w:unhideWhenUsed="1"/>
+    <w:lsdException w:name="endnote reference" w:semiHidden="1" w:unhideWhenUsed="1"/>
+    <w:lsdException w:name="endnote text" w:semiHidden="1" w:unhideWhenUsed="1"/>
+    <w:lsdException w:name="table of authorities" w:semiHidden="1" w:unhideWhenUsed="1"/>
+    <w:lsdException w:name="macro" w:semiHidden="1" w:unhideWhenUsed="1"/>
+    <w:lsdException w:name="toa heading" w:semiHidden="1" w:unhideWhenUsed="1"/>
+    <w:lsdException w:name="List" w:semiHidden="1" w:unhideWhenUsed="1"/>
+    <w:lsdException w:name="List Bullet" w:semiHidden="1" w:unhideWhenUsed="1"/>
+    <w:lsdException w:name="List Number" w:semiHidden="1" w:unhideWhenUsed="1"/>
+    <w:lsdException w:name="List 2" w:semiHidden="1" w:unhideWhenUsed="1"/>
+    <w:lsdException w:name="List 3" w:semiHidden="1" w:unhideWhenUsed="1"/>
+    <w:lsdException w:name="List 4" w:semiHidden="1" w:unhideWhenUsed="1"/>
+    <w:lsdException w:name="List 5" w:semiHidden="1" w:unhideWhenUsed="1"/>
+    <w:lsdException w:name="List Bullet 2" w:semiHidden="1" w:unhideWhenUsed="1"/>
+    <w:lsdException w:name="List Bullet 3" w:semiHidden="1" w:unhideWhenUsed="1"/>
+    <w:lsdException w:name="List Bullet 4" w:semiHidden="1" w:unhideWhenUsed="1"/>
+    <w:lsdException w:name="List Bullet 5" w:semiHidden="1" w:unhideWhenUsed="1"/>
+    <w:lsdException w:name="List Number 2" w:semiHidden="1" w:unhideWhenUsed="1"/>
+    <w:lsdException w:name="List Number 3" w:semiHidden="1" w:unhideWhenUsed="1"/>
+    <w:lsdException w:name="List Number 4" w:semiHidden="1" w:unhideWhenUsed="1"/>
+    <w:lsdException w:name="List Number 5" w:semiHidden="1" w:unhideWhenUsed="1"/>
+    <w:lsdException w:name="Title" w:uiPriority="10" w:qFormat="1"/>
+    <w:lsdException w:name="Closing" w:semiHidden="1" w:unhideWhenUsed="1"/>
+    <w:lsdException w:name="Signature" w:semiHidden="1" w:unhideWhenUsed="1"/>
+    <w:lsdException w:name="Default Paragraph Font" w:semiHidden="1" w:uiPriority="1" w:unhideWhenUsed="1"/>
+    <w:lsdException w:name="Body Text" w:semiHidden="1" w:unhideWhenUsed="1"/>
+    <w:lsdException w:name="Body Text Indent" w:semiHidden="1" w:unhideWhenUsed="1"/>
+    <w:lsdException w:name="List Continue" w:semiHidden="1" w:unhideWhenUsed="1"/>
+    <w:lsdException w:name="List Continue 2" w:semiHidden="1" w:unhideWhenUsed="1"/>
+    <w:lsdException w:name="List Continue 3" w:semiHidden="1" w:unhideWhenUsed="1"/>
+    <w:lsdException w:name="List Continue 4" w:semiHidden="1" w:unhideWhenUsed="1"/>
+    <w:lsdException w:name="List Continue 5" w:semiHidden="1" w:unhideWhenUsed="1"/>
+    <w:lsdException w:name="Message Header" w:semiHidden="1" w:unhideWhenUsed="1"/>
+    <w:lsdException w:name="Subtitle" w:uiPriority="11" w:qFormat="1"/>
+    <w:lsdException w:name="Salutation" w:semiHidden="1" w:unhideWhenUsed="1"/>
+    <w:lsdException w:name="Date" w:semiHidden="1" w:unhideWhenUsed="1"/>
+    <w:lsdException w:name="Body Text First Indent" w:semiHidden="1" w:unhideWhenUsed="1"/>
+    <w:lsdException w:name="Body Text First Indent 2" w:semiHidden="1" w:unhideWhenUsed="1"/>
+    <w:lsdException w:name="Note Heading" w:semiHidden="1" w:unhideWhenUsed="1"/>
+    <w:lsdException w:name="Body Text 2" w:semiHidden="1" w:unhideWhenUsed="1"/>
+    <w:lsdException w:name="Body Text 3" w:semiHidden="1" w:unhideWhenUsed="1"/>
+    <w:lsdException w:name="Body Text Indent 2" w:semiHidden="1" w:unhideWhenUsed="1"/>
+    <w:lsdException w:name="Body Text Indent 3" w:semiHidden="1" w:unhideWhenUsed="1"/>
+    <w:lsdException w:name="Block Text" w:semiHidden="1" w:unhideWhenUsed="1"/>
+    <w:lsdException w:name="Hyperlink" w:semiHidden="1" w:unhideWhenUsed="1"/>
+    <w:lsdException w:name="FollowedHyperlink" w:semiHidden="1" w:unhideWhenUsed="1"/>
+    <w:lsdException w:name="Strong" w:uiPriority="22" w:qFormat="1"/>
+    <w:lsdException w:name="Emphasis" w:uiPriority="20" w:qFormat="1"/>
+    <w:lsdException w:name="Document Map" w:semiHidden="1" w:unhideWhenUsed="1"/>
+    <w:lsdException w:name="Plain Text" w:semiHidden="1" w:unhideWhenUsed="1"/>
+    <w:lsdException w:name="E-mail Signature" w:semiHidden="1" w:unhideWhenUsed="1"/>
+    <w:lsdException w:name="HTML Top of Form" w:semiHidden="1" w:unhideWhenUsed="1"/>
+    <w:lsdException w:name="HTML Bottom of Form" w:semiHidden="1" w:unhideWhenUsed="1"/>
+    <w:lsdException w:name="Normal (Web)" w:semiHidden="1" w:unhideWhenUsed="1"/>
+    <w:lsdException w:name="HTML Acronym" w:semiHidden="1" w:unhideWhenUsed="1"/>
+    <w:lsdException w:name="HTML Address" w:semiHidden="1" w:unhideWhenUsed="1"/>
+    <w:lsdException w:name="HTML Cite" w:semiHidden="1" w:unhideWhenUsed="1"/>
+    <w:lsdException w:name="HTML Code" w:semiHidden="1" w:unhideWhenUsed="1"/>
+    <w:lsdException w:name="HTML Definition" w:semiHidden="1" w:unhideWhenUsed="1"/>
+    <w:lsdException w:name="HTML Keyboard" w:semiHidden="1" w:unhideWhenUsed="1"/>
+    <w:lsdException w:name="HTML Preformatted" w:semiHidden="1" w:unhideWhenUsed="1"/>
+    <w:lsdException w:name="HTML Sample" w:semiHidden="1" w:unhideWhenUsed="1"/>
+    <w:lsdException w:name="HTML Typewriter" w:semiHidden="1" w:unhideWhenUsed="1"/>
+    <w:lsdException w:name="HTML Variable" w:semiHidden="1" w:unhideWhenUsed="1"/>
+    <w:lsdException w:name="Normal Table" w:semiHidden="1" w:unhideWhenUsed="1"/>
+    <w:lsdException w:name="annotation subject" w:semiHidden="1" w:unhideWhenUsed="1"/>
+    <w:lsdException w:name="No List" w:semiHidden="1" w:unhideWhenUsed="1"/>
+    <w:lsdException w:name="Outline List 1" w:semiHidden="1" w:unhideWhenUsed="1"/>
+    <w:lsdException w:name="Outline List 2" w:semiHidden="1" w:unhideWhenUsed="1"/>
+    <w:lsdException w:name="Outline List 3" w:semiHidden="1" w:unhideWhenUsed="1"/>
+    <w:lsdException w:name="Table Simple 1" w:semiHidden="1" w:unhideWhenUsed="1"/>
+    <w:lsdException w:name="Table Simple 2" w:semiHidden="1" w:unhideWhenUsed="1"/>
+    <w:lsdException w:name="Table Simple 3" w:semiHidden="1" w:unhideWhenUsed="1"/>
+    <w:lsdException w:name="Table Classic 1" w:semiHidden="1" w:unhideWhenUsed="1"/>
+    <w:lsdException w:name="Table Classic 2" w:semiHidden="1" w:unhideWhenUsed="1"/>
+    <w:lsdException w:name="Table Classic 3" w:semiHidden="1" w:unhideWhenUsed="1"/>
+    <w:lsdException w:name="Table Classic 4" w:semiHidden="1" w:unhideWhenUsed="1"/>
+    <w:lsdException w:name="Table Colorful 1" w:semiHidden="1" w:unhideWhenUsed="1"/>
+    <w:lsdException w:name="Table Colorful 2" w:semiHidden="1" w:unhideWhenUsed="1"/>
+    <w:lsdException w:name="Table Colorful 3" w:semiHidden="1" w:unhideWhenUsed="1"/>
+    <w:lsdException w:name="Table Columns 1" w:semiHidden="1" w:unhideWhenUsed="1"/>
+    <w:lsdException w:name="Table Columns 2" w:semiHidden="1" w:unhideWhenUsed="1"/>
+    <w:lsdException w:name="Table Columns 3" w:semiHidden="1" w:unhideWhenUsed="1"/>
+    <w:lsdException w:name="Table Columns 4" w:semiHidden="1" w:unhideWhenUsed="1"/>
+    <w:lsdException w:name="Table Columns 5" w:semiHidden="1" w:unhideWhenUsed="1"/>
+    <w:lsdException w:name="Table Grid 1" w:semiHidden="1" w:unhideWhenUsed="1"/>
+    <w:lsdException w:name="Table Grid 2" w:semiHidden="1" w:unhideWhenUsed="1"/>
+    <w:lsdException w:name="Table Grid 3" w:semiHidden="1" w:unhideWhenUsed="1"/>
+    <w:lsdException w:name="Table Grid 4" w:semiHidden="1" w:unhideWhenUsed="1"/>
+    <w:lsdException w:name="Table Grid 5" w:semiHidden="1" w:unhideWhenUsed="1"/>
+    <w:lsdException w:name="Table Grid 6" w:semiHidden="1" w:unhideWhenUsed="1"/>
+    <w:lsdException w:name="Table Grid 7" w:semiHidden="1" w:unhideWhenUsed="1"/>
+    <w:lsdException w:name="Table Grid 8" w:semiHidden="1" w:unhideWhenUsed="1"/>
+    <w:lsdException w:name="Table List 1" w:semiHidden="1" w:unhideWhenUsed="1"/>
+    <w:lsdException w:name="Table List 2" w:semiHidden="1" w:unhideWhenUsed="1"/>
+    <w:lsdException w:name="Table List 3" w:semiHidden="1" w:unhideWhenUsed="1"/>
+    <w:lsdException w:name="Table List 4" w:semiHidden="1" w:unhideWhenUsed="1"/>
+    <w:lsdException w:name="Table List 5" w:semiHidden="1" w:unhideWhenUsed="1"/>
+    <w:lsdException w:name="Table List 6" w:semiHidden="1" w:unhideWhenUsed="1"/>
+    <w:lsdException w:name="Table List 7" w:semiHidden="1" w:unhideWhenUsed="1"/>
+    <w:lsdException w:name="Table List 8" w:semiHidden="1" w:unhideWhenUsed="1"/>
+    <w:lsdException w:name="Table 3D effects 1" w:semiHidden="1" w:unhideWhenUsed="1"/>
+    <w:lsdException w:name="Table 3D effects 2" w:semiHidden="1" w:unhideWhenUsed="1"/>
+    <w:lsdException w:name="Table 3D effects 3" w:semiHidden="1" w:unhideWhenUsed="1"/>
+    <w:lsdException w:name="Table Contemporary" w:semiHidden="1" w:unhideWhenUsed="1"/>
+    <w:lsdException w:name="Table Elegant" w:semiHidden="1" w:unhideWhenUsed="1"/>
+    <w:lsdException w:name="Table Professional" w:semiHidden="1" w:unhideWhenUsed="1"/>
+    <w:lsdException w:name="Table Subtle 1" w:semiHidden="1" w:unhideWhenUsed="1"/>
+    <w:lsdException w:name="Table Subtle 2" w:semiHidden="1" w:unhideWhenUsed="1"/>
+    <w:lsdException w:name="Table Web 1" w:semiHidden="1" w:unhideWhenUsed="1"/>
+    <w:lsdException w:name="Table Web 2" w:semiHidden="1" w:unhideWhenUsed="1"/>
+    <w:lsdException w:name="Table Web 3" w:semiHidden="1" w:unhideWhenUsed="1"/>
+    <w:lsdException w:name="Balloon Text" w:semiHidden="1" w:unhideWhenUsed="1"/>
+    <w:lsdException w:name="Table Grid" w:uiPriority="59"/>
+    <w:lsdException w:name="Table Theme" w:semiHidden="1" w:unhideWhenUsed="1"/>
+    <w:lsdException w:name="Placeholder Text" w:semiHidden="1"/>
+    <w:lsdException w:name="No Spacing" w:uiPriority="1" w:qFormat="1"/>
+    <w:lsdException w:name="Light Shading" w:uiPriority="60"/>
+    <w:lsdException w:name="Light List" w:uiPriority="61"/>
+    <w:lsdException w:name="Light Grid" w:uiPriority="62"/>
+    <w:lsdException w:name="Medium Shading 1" w:uiPriority="63"/>
+    <w:lsdException w:name="Medium Shading 2" w:uiPriority="64"/>
+    <w:lsdException w:name="Medium List 1" w:uiPriority="65"/>
+    <w:lsdException w:name="Medium List 2" w:uiPriority="66"/>
+    <w:lsdException w:name="Medium Grid 1" w:uiPriority="67"/>
+    <w:lsdException w:name="Medium Grid 2" w:uiPriority="68"/>
+    <w:lsdException w:name="Medium Grid 3" w:uiPriority="69"/>
+    <w:lsdException w:name="Dark List" w:uiPriority="70"/>
+    <w:lsdException w:name="Colorful Shading" w:uiPriority="71"/>
+    <w:lsdException w:name="Colorful List" w:uiPriority="72"/>
+    <w:lsdException w:name="Colorful Grid" w:uiPriority="73"/>
+    <w:lsdException w:name="Light Shading Accent 1" w:uiPriority="60"/>
+    <w:lsdException w:name="Light List Accent 1" w:uiPriority="61"/>
+    <w:lsdException w:name="Light Grid Accent 1" w:uiPriority="62"/>
+    <w:lsdException w:name="Medium Shading 1 Accent 1" w:uiPriority="63"/>
+    <w:lsdException w:name="Medium Shading 2 Accent 1" w:uiPriority="64"/>
+    <w:lsdException w:name="Medium List 1 Accent 1" w:uiPriority="65"/>
+    <w:lsdException w:name="Revision" w:semiHidden="1"/>
+    <w:lsdException w:name="List Paragraph" w:uiPriority="34" w:qFormat="1"/>
+    <w:lsdException w:name="Quote" w:uiPriority="29" w:qFormat="1"/>
+    <w:lsdException w:name="Intense Quote" w:uiPriority="30" w:qFormat="1"/>
+    <w:lsdException w:name="Medium List 2 Accent 1" w:uiPriority="66"/>
+    <w:lsdException w:name="Medium Grid 1 Accent 1" w:uiPriority="67"/>
+    <w:lsdException w:name="Medium Grid 2 Accent 1" w:uiPriority="68"/>
+    <w:lsdException w:name="Medium Grid 3 Accent 1" w:uiPriority="69"/>
+    <w:lsdException w:name="Dark List Accent 1" w:uiPriority="70"/>
+    <w:lsdException w:name="Colorful Shading Accent 1" w:uiPriority="71"/>
+    <w:lsdException w:name="Colorful List Accent 1" w:uiPriority="72"/>
+    <w:lsdException w:name="Colorful Grid Accent 1" w:uiPriority="73"/>
+    <w:lsdException w:name="Light Shading Accent 2" w:uiPriority="60"/>
+    <w:lsdException w:name="Light List Accent 2" w:uiPriority="61"/>
+    <w:lsdException w:name="Light Grid Accent 2" w:uiPriority="62"/>
+    <w:lsdException w:name="Medium Shading 1 Accent 2" w:uiPriority="63"/>
+    <w:lsdException w:name="Medium Shading 2 Accent 2" w:uiPriority="64"/>
+    <w:lsdException w:name="Medium List 1 Accent 2" w:uiPriority="65"/>
+    <w:lsdException w:name="Medium List 2 Accent 2" w:uiPriority="66"/>
+    <w:lsdException w:name="Medium Grid 1 Accent 2" w:uiPriority="67"/>
+    <w:lsdException w:name="Medium Grid 2 Accent 2" w:uiPriority="68"/>
+    <w:lsdException w:name="Medium Grid 3 Accent 2" w:uiPriority="69"/>
+    <w:lsdException w:name="Dark List Accent 2" w:uiPriority="70"/>
+    <w:lsdException w:name="Colorful Shading Accent 2" w:uiPriority="71"/>
+    <w:lsdException w:name="Colorful List Accent 2" w:uiPriority="72"/>
+    <w:lsdException w:name="Colorful Grid Accent 2" w:uiPriority="73"/>
+    <w:lsdException w:name="Light Shading Accent 3" w:uiPriority="60"/>
+    <w:lsdException w:name="Light List Accent 3" w:uiPriority="61"/>
+    <w:lsdException w:name="Light Grid Accent 3" w:uiPriority="62"/>
+    <w:lsdException w:name="Medium Shading 1 Accent 3" w:uiPriority="63"/>
+    <w:lsdException w:name="Medium Shading 2 Accent 3" w:uiPriority="64"/>
+    <w:lsdException w:name="Medium List 1 Accent 3" w:uiPriority="65"/>
+    <w:lsdException w:name="Medium List 2 Accent 3" w:uiPriority="66"/>
+    <w:lsdException w:name="Medium Grid 1 Accent 3" w:uiPriority="67"/>
+    <w:lsdException w:name="Medium Grid 2 Accent 3" w:uiPriority="68"/>
+    <w:lsdException w:name="Medium Grid 3 Accent 3" w:uiPriority="69"/>
+    <w:lsdException w:name="Dark List Accent 3" w:uiPriority="70"/>
+    <w:lsdException w:name="Colorful Shading Accent 3" w:uiPriority="71"/>
+    <w:lsdException w:name="Colorful List Accent 3" w:uiPriority="72"/>
+    <w:lsdException w:name="Colorful Grid Accent 3" w:uiPriority="73"/>
+    <w:lsdException w:name="Light Shading Accent 4" w:uiPriority="60"/>
+    <w:lsdException w:name="Light List Accent 4" w:uiPriority="61"/>
+    <w:lsdException w:name="Light Grid Accent 4" w:uiPriority="62"/>
+    <w:lsdException w:name="Medium Shading 1 Accent 4" w:uiPriority="63"/>
+    <w:lsdException w:name="Medium Shading 2 Accent 4" w:uiPriority="64"/>
+    <w:lsdException w:name="Medium List 1 Accent 4" w:uiPriority="65"/>
+    <w:lsdException w:name="Medium List 2 Accent 4" w:uiPriority="66"/>
+    <w:lsdException w:name="Medium Grid 1 Accent 4" w:uiPriority="67"/>
+    <w:lsdException w:name="Medium Grid 2 Accent 4" w:uiPriority="68"/>
+    <w:lsdException w:name="Medium Grid 3 Accent 4" w:uiPriority="69"/>
+    <w:lsdException w:name="Dark List Accent 4" w:uiPriority="70"/>
+    <w:lsdException w:name="Colorful Shading Accent 4" w:uiPriority="71"/>
+    <w:lsdException w:name="Colorful List Accent 4" w:uiPriority="72"/>
+    <w:lsdException w:name="Colorful Grid Accent 4" w:uiPriority="73"/>
+    <w:lsdException w:name="Light Shading Accent 5" w:uiPriority="60"/>
+    <w:lsdException w:name="Light List Accent 5" w:uiPriority="61"/>
+    <w:lsdException w:name="Light Grid Accent 5" w:uiPriority="62"/>
+    <w:lsdException w:name="Medium Shading 1 Accent 5" w:uiPriority="63"/>
+    <w:lsdException w:name="Medium Shading 2 Accent 5" w:uiPriority="64"/>
+    <w:lsdException w:name="Medium List 1 Accent 5" w:uiPriority="65"/>
+    <w:lsdException w:name="Medium List 2 Accent 5" w:uiPriority="66"/>
+    <w:lsdException w:name="Medium Grid 1 Accent 5" w:uiPriority="67"/>
+    <w:lsdException w:name="Medium Grid 2 Accent 5" w:uiPriority="68"/>
+    <w:lsdException w:name="Medium Grid 3 Accent 5" w:uiPriority="69"/>
+    <w:lsdException w:name="Dark List Accent 5" w:uiPriority="70"/>
+    <w:lsdException w:name="Colorful Shading Accent 5" w:uiPriority="71"/>
+    <w:lsdException w:name="Colorful List Accent 5" w:uiPriority="72"/>
+    <w:lsdException w:name="Colorful Grid Accent 5" w:uiPriority="73"/>
+    <w:lsdException w:name="Light Shading Accent 6" w:uiPriority="60"/>
+    <w:lsdException w:name="Light List Accent 6" w:uiPriority="61"/>
+    <w:lsdException w:name="Light Grid Accent 6" w:uiPriority="62"/>
+    <w:lsdException w:name="Medium Shading 1 Accent 6" w:uiPriority="63"/>
+    <w:lsdException w:name="Medium Shading 2 Accent 6" w:uiPriority="64"/>
+    <w:lsdException w:name="Medium List 1 Accent 6" w:uiPriority="65"/>
+    <w:lsdException w:name="Medium List 2 Accent 6" w:uiPriority="66"/>
+    <w:lsdException w:name="Medium Grid 1 Accent 6" w:uiPriority="67"/>
+    <w:lsdException w:name="Medium Grid 2 Accent 6" w:uiPriority="68"/>
+    <w:lsdException w:name="Medium Grid 3 Accent 6" w:uiPriority="69"/>
+    <w:lsdException w:name="Dark List Accent 6" w:uiPriority="70"/>
+    <w:lsdException w:name="Colorful Shading Accent 6" w:uiPriority="71"/>
+    <w:lsdException w:name="Colorful List Accent 6" w:uiPriority="72"/>
+    <w:lsdException w:name="Colorful Grid Accent 6" w:uiPriority="73"/>
+    <w:lsdException w:name="Subtle Emphasis" w:uiPriority="19" w:qFormat="1"/>
+    <w:lsdException w:name="Intense Emphasis" w:uiPriority="21" w:qFormat="1"/>
+    <w:lsdException w:name="Subtle Reference" w:uiPriority="31" w:qFormat="1"/>
+    <w:lsdException w:name="Intense Reference" w:uiPriority="32" w:qFormat="1"/>
+    <w:lsdException w:name="Book Title" w:uiPriority="33" w:qFormat="1"/>
+    <w:lsdException w:name="Bibliography" w:semiHidden="1" w:uiPriority="37" w:unhideWhenUsed="1"/>
+    <w:lsdException w:name="TOC Heading" w:semiHidden="1" w:uiPriority="39" w:unhideWhenUsed="1" w:qFormat="1"/>
+    <w:lsdException w:name="Plain Table 1" w:uiPriority="41"/>
+    <w:lsdException w:name="Plain Table 2" w:uiPriority="42"/>
+    <w:lsdException w:name="Plain Table 3" w:uiPriority="43"/>
+    <w:lsdException w:name="Plain Table 4" w:uiPriority="44"/>
+    <w:lsdException w:name="Plain Table 5" w:uiPriority="45"/>
+    <w:lsdException w:name="Grid Table Light" w:uiPriority="40"/>
+    <w:lsdException w:name="Grid Table 1 Light" w:uiPriority="46"/>
+    <w:lsdException w:name="Grid Table 2" w:uiPriority="47"/>
+    <w:lsdException w:name="Grid Table 3" w:uiPriority="48"/>
+    <w:lsdException w:name="Grid Table 4" w:uiPriority="49"/>
+    <w:lsdException w:name="Grid Table 5 Dark" w:uiPriority="50"/>
+    <w:lsdException w:name="Grid Table 6 Colorful" w:uiPriority="51"/>
+    <w:lsdException w:name="Grid Table 7 Colorful" w:uiPriority="52"/>
+    <w:lsdException w:name="Grid Table 1 Light Accent 1" w:uiPriority="46"/>
+    <w:lsdException w:name="Grid Table 2 Accent 1" w:uiPriority="47"/>
+    <w:lsdException w:name="Grid Table 3 Accent 1" w:uiPriority="48"/>
+    <w:lsdException w:name="Grid Table 4 Accent 1" w:uiPriority="49"/>
+    <w:lsdException w:name="Grid Table 5 Dark Accent 1" w:uiPriority="50"/>
+    <w:lsdException w:name="Grid Table 6 Colorful Accent 1" w:uiPriority="51"/>
+    <w:lsdException w:name="Grid Table 7 Colorful Accent 1" w:uiPriority="52"/>
+    <w:lsdException w:name="Grid Table 1 Light Accent 2" w:uiPriority="46"/>
+    <w:lsdException w:name="Grid Table 2 Accent 2" w:uiPriority="47"/>
+    <w:lsdException w:name="Grid Table 3 Accent 2" w:uiPriority="48"/>
+    <w:lsdException w:name="Grid Table 4 Accent 2" w:uiPriority="49"/>
+    <w:lsdException w:name="Grid Table 5 Dark Accent 2" w:uiPriority="50"/>
+    <w:lsdException w:name="Grid Table 6 Colorful Accent 2" w:uiPriority="51"/>
+    <w:lsdException w:name="Grid Table 7 Colorful Accent 2" w:uiPriority="52"/>
+    <w:lsdException w:name="Grid Table 1 Light Accent 3" w:uiPriority="46"/>
+    <w:lsdException w:name="Grid Table 2 Accent 3" w:uiPriority="47"/>
+    <w:lsdException w:name="Grid Table 3 Accent 3" w:uiPriority="48"/>
+    <w:lsdException w:name="Grid Table 4 Accent 3" w:uiPriority="49"/>
+    <w:lsdException w:name="Grid Table 5 Dark Accent 3" w:uiPriority="50"/>
+    <w:lsdException w:name="Grid Table 6 Colorful Accent 3" w:uiPriority="51"/>
+    <w:lsdException w:name="Grid Table 7 Colorful Accent 3" w:uiPriority="52"/>
+    <w:lsdException w:name="Grid Table 1 Light Accent 4" w:uiPriority="46"/>
+    <w:lsdException w:name="Grid Table 2 Accent 4" w:uiPriority="47"/>
+    <w:lsdException w:name="Grid Table 3 Accent 4" w:uiPriority="48"/>
+    <w:lsdException w:name="Grid Table 4 Accent 4" w:uiPriority="49"/>
+    <w:lsdException w:name="Grid Table 5 Dark Accent 4" w:uiPriority="50"/>
+    <w:lsdException w:name="Grid Table 6 Colorful Accent 4" w:uiPriority="51"/>
+    <w:lsdException w:name="Grid Table 7 Colorful Accent 4" w:uiPriority="52"/>
+    <w:lsdException w:name="Grid Table 1 Light Accent 5" w:uiPriority="46"/>
+    <w:lsdException w:name="Grid Table 2 Accent 5" w:uiPriority="47"/>
+    <w:lsdException w:name="Grid Table 3 Accent 5" w:uiPriority="48"/>
+    <w:lsdException w:name="Grid Table 4 Accent 5" w:uiPriority="49"/>
+    <w:lsdException w:name="Grid Table 5 Dark Accent 5" w:uiPriority="50"/>
+    <w:lsdException w:name="Grid Table 6 Colorful Accent 5" w:uiPriority="51"/>
+    <w:lsdException w:name="Grid Table 7 Colorful Accent 5" w:uiPriority="52"/>
+    <w:lsdException w:name="Grid Table 1 Light Accent 6" w:uiPriority="46"/>
+    <w:lsdException w:name="Grid Table 2 Accent 6" w:uiPriority="47"/>
+    <w:lsdException w:name="Grid Table 3 Accent 6" w:uiPriority="48"/>
+    <w:lsdException w:name="Grid Table 4 Accent 6" w:uiPriority="49"/>
+    <w:lsdException w:name="Grid Table 5 Dark Accent 6" w:uiPriority="50"/>
+    <w:lsdException w:name="Grid Table 6 Colorful Accent 6" w:uiPriority="51"/>
+    <w:lsdException w:name="Grid Table 7 Colorful Accent 6" w:uiPriority="52"/>
+    <w:lsdException w:name="List Table 1 Light" w:uiPriority="46"/>
+    <w:lsdException w:name="List Table 2" w:uiPriority="47"/>
+    <w:lsdException w:name="List Table 3" w:uiPriority="48"/>
+    <w:lsdException w:name="List Table 4" w:uiPriority="49"/>
+    <w:lsdException w:name="List Table 5 Dark" w:uiPriority="50"/>
+    <w:lsdException w:name="List Table 6 Colorful" w:uiPriority="51"/>
+    <w:lsdException w:name="List Table 7 Colorful" w:uiPriority="52"/>
+    <w:lsdException w:name="List Table 1 Light Accent 1" w:uiPriority="46"/>
+    <w:lsdException w:name="List Table 2 Accent 1" w:uiPriority="47"/>
+    <w:lsdException w:name="List Table 3 Accent 1" w:uiPriority="48"/>
+    <w:lsdException w:name="List Table 4 Accent 1" w:uiPriority="49"/>
+    <w:lsdException w:name="List Table 5 Dark Accent 1" w:uiPriority="50"/>
+    <w:lsdException w:name="List Table 6 Colorful Accent 1" w:uiPriority="51"/>
+    <w:lsdException w:name="List Table 7 Colorful Accent 1" w:uiPriority="52"/>
+    <w:lsdException w:name="List Table 1 Light Accent 2" w:uiPriority="46"/>
+    <w:lsdException w:name="List Table 2 Accent 2" w:uiPriority="47"/>
+    <w:lsdException w:name="List Table 3 Accent 2" w:uiPriority="48"/>
+    <w:lsdException w:name="List Table 4 Accent 2" w:uiPriority="49"/>
+    <w:lsdException w:name="List Table 5 Dark Accent 2" w:uiPriority="50"/>
+    <w:lsdException w:name="List Table 6 Colorful Accent 2" w:uiPriority="51"/>
+    <w:lsdException w:name="List Table 7 Colorful Accent 2" w:uiPriority="52"/>
+    <w:lsdException w:name="List Table 1 Light Accent 3" w:uiPriority="46"/>
+    <w:lsdException w:name="List Table 2 Accent 3" w:uiPriority="47"/>
+    <w:lsdException w:name="List Table 3 Accent 3" w:uiPriority="48"/>
+    <w:lsdException w:name="List Table 4 Accent 3" w:uiPriority="49"/>
+    <w:lsdException w:name="List Table 5 Dark Accent 3" w:uiPriority="50"/>
+    <w:lsdException w:name="List Table 6 Colorful Accent 3" w:uiPriority="51"/>
+    <w:lsdException w:name="List Table 7 Colorful Accent 3" w:uiPriority="52"/>
+    <w:lsdException w:name="List Table 1 Light Accent 4" w:uiPriority="46"/>
+    <w:lsdException w:name="List Table 2 Accent 4" w:uiPriority="47"/>
+    <w:lsdException w:name="List Table 3 Accent 4" w:uiPriority="48"/>
+    <w:lsdException w:name="List Table 4 Accent 4" w:uiPriority="49"/>
+    <w:lsdException w:name="List Table 5 Dark Accent 4" w:uiPriority="50"/>
+    <w:lsdException w:name="List Table 6 Colorful Accent 4" w:uiPriority="51"/>
+    <w:lsdException w:name="List Table 7 Colorful Accent 4" w:uiPriority="52"/>
+    <w:lsdException w:name="List Table 1 Light Accent 5" w:uiPriority="46"/>
+    <w:lsdException w:name="List Table 2 Accent 5" w:uiPriority="47"/>
+    <w:lsdException w:name="List Table 3 Accent 5" w:uiPriority="48"/>
+    <w:lsdException w:name="List Table 4 Accent 5" w:uiPriority="49"/>
+    <w:lsdException w:name="List Table 5 Dark Accent 5" w:uiPriority="50"/>
+    <w:lsdException w:name="List Table 6 Colorful Accent 5" w:uiPriority="51"/>
+    <w:lsdException w:name="List Table 7 Colorful Accent 5" w:uiPriority="52"/>
+    <w:lsdException w:name="List Table 1 Light Accent 6" w:uiPriority="46"/>
+    <w:lsdException w:name="List Table 2 Accent 6" w:uiPriority="47"/>
+    <w:lsdException w:name="List Table 3 Accent 6" w:uiPriority="48"/>
+    <w:lsdException w:name="List Table 4 Accent 6" w:uiPriority="49"/>
+    <w:lsdException w:name="List Table 5 Dark Accent 6" w:uiPriority="50"/>
+    <w:lsdException w:name="List Table 6 Colorful Accent 6" w:uiPriority="51"/>
+    <w:lsdException w:name="List Table 7 Colorful Accent 6" w:uiPriority="52"/>
   </w:latentStyles>
   <w:style w:type="paragraph" w:default="1" w:styleId="Normal">
     <w:name w:val="Normal"/>
@@ -11630,7 +11831,6 @@
     <w:uiPriority w:val="99"/>
     <w:semiHidden/>
     <w:unhideWhenUsed/>
-    <w:qFormat/>
     <w:tblPr>
       <w:tblInd w:w="0" w:type="dxa"/>
       <w:tblCellMar>
@@ -11721,11 +11921,11 @@
       <w:szCs w:val="16"/>
     </w:rPr>
   </w:style>
-  <w:style w:type="paragraph" w:styleId="Ttulo">
+  <w:style w:type="paragraph" w:styleId="Puesto">
     <w:name w:val="Title"/>
     <w:basedOn w:val="Normal"/>
     <w:next w:val="Normal"/>
-    <w:link w:val="TtuloCar"/>
+    <w:link w:val="PuestoCar"/>
     <w:uiPriority w:val="10"/>
     <w:qFormat/>
     <w:rsid w:val="009B5ECB"/>
@@ -11745,10 +11945,10 @@
       <w:szCs w:val="52"/>
     </w:rPr>
   </w:style>
-  <w:style w:type="character" w:customStyle="1" w:styleId="TtuloCar">
-    <w:name w:val="Título Car"/>
+  <w:style w:type="character" w:customStyle="1" w:styleId="PuestoCar">
+    <w:name w:val="Puesto Car"/>
     <w:basedOn w:val="Fuentedeprrafopredeter"/>
-    <w:link w:val="Ttulo"/>
+    <w:link w:val="Puesto"/>
     <w:uiPriority w:val="10"/>
     <w:rsid w:val="009B5ECB"/>
     <w:rPr>

</xml_diff>